<commit_message>
fix typo with disable-netqos
</commit_message>
<xml_diff>
--- a/S2D WS2016_ConvergedNIC_Configuration.docx
+++ b/S2D WS2016_ConvergedNIC_Configuration.docx
@@ -4811,15 +4811,7 @@
     </w:p>
     <w:p>
       <w:r>
-        <w:t xml:space="preserve">This document covers all three scenarios.  Any RDMA interface in a Windows host, no matter which mode of operation it is in, can communicate to any other RDMA interface in any other Windows host </w:t>
-      </w:r>
-      <w:proofErr w:type="gramStart"/>
-      <w:r>
-        <w:t>as long as</w:t>
-      </w:r>
-      <w:proofErr w:type="gramEnd"/>
-      <w:r>
-        <w:t xml:space="preserve"> both systems support the same RDMA protocol (e.g., </w:t>
+        <w:t xml:space="preserve">This document covers all three scenarios.  Any RDMA interface in a Windows host, no matter which mode of operation it is in, can communicate to any other RDMA interface in any other Windows host as long as both systems support the same RDMA protocol (e.g., </w:t>
       </w:r>
       <w:proofErr w:type="spellStart"/>
       <w:r>
@@ -5468,23 +5460,7 @@
           <w:rFonts w:ascii="Courier New" w:hAnsi="Courier New" w:cs="Courier New"/>
           <w:color w:val="538135" w:themeColor="accent6" w:themeShade="BF"/>
         </w:rPr>
-        <w:t xml:space="preserve">  PS&gt; Rename-</w:t>
-      </w:r>
-      <w:proofErr w:type="spellStart"/>
-      <w:r>
-        <w:rPr>
-          <w:rFonts w:ascii="Courier New" w:hAnsi="Courier New" w:cs="Courier New"/>
-          <w:color w:val="538135" w:themeColor="accent6" w:themeShade="BF"/>
-        </w:rPr>
-        <w:t>NetAdapter</w:t>
-      </w:r>
-      <w:proofErr w:type="spellEnd"/>
-      <w:r>
-        <w:rPr>
-          <w:rFonts w:ascii="Courier New" w:hAnsi="Courier New" w:cs="Courier New"/>
-          <w:color w:val="538135" w:themeColor="accent6" w:themeShade="BF"/>
-        </w:rPr>
-        <w:t xml:space="preserve"> Ethernet NIC1</w:t>
+        <w:t xml:space="preserve">  PS&gt; Rename-NetAdapter Ethernet NIC1</w:t>
       </w:r>
     </w:p>
     <w:p>
@@ -5512,17 +5488,8 @@
           <w:rFonts w:ascii="Courier New" w:hAnsi="Courier New" w:cs="Courier New"/>
           <w:color w:val="538135" w:themeColor="accent6" w:themeShade="BF"/>
         </w:rPr>
-        <w:t xml:space="preserve">  PS&gt; Get-</w:t>
-      </w:r>
-      <w:proofErr w:type="spellStart"/>
-      <w:r>
-        <w:rPr>
-          <w:rFonts w:ascii="Courier New" w:hAnsi="Courier New" w:cs="Courier New"/>
-          <w:color w:val="538135" w:themeColor="accent6" w:themeShade="BF"/>
-        </w:rPr>
-        <w:t>NetAdapter</w:t>
-      </w:r>
-      <w:proofErr w:type="spellEnd"/>
+        <w:t xml:space="preserve">  PS&gt; Get-NetAdapter</w:t>
+      </w:r>
     </w:p>
     <w:p>
       <w:pPr>
@@ -6471,19 +6438,18 @@
           <w:sz w:val="20"/>
           <w:szCs w:val="20"/>
         </w:rPr>
-        <w:t xml:space="preserve">  PS&gt; Rename-</w:t>
-      </w:r>
-      <w:proofErr w:type="spellStart"/>
-      <w:r>
+        <w:t xml:space="preserve">  PS&gt; Rename-NetAdapter Ethernet NIC1</w:t>
+      </w:r>
+    </w:p>
+    <w:p>
+      <w:pPr>
         <w:rPr>
           <w:rFonts w:ascii="Courier New" w:hAnsi="Courier New" w:cs="Courier New"/>
           <w:color w:val="2E74B5" w:themeColor="accent1" w:themeShade="BF"/>
           <w:sz w:val="20"/>
           <w:szCs w:val="20"/>
         </w:rPr>
-        <w:t>NetAdapter</w:t>
-      </w:r>
-      <w:proofErr w:type="spellEnd"/>
+      </w:pPr>
       <w:r>
         <w:rPr>
           <w:rFonts w:ascii="Courier New" w:hAnsi="Courier New" w:cs="Courier New"/>
@@ -6491,46 +6457,7 @@
           <w:sz w:val="20"/>
           <w:szCs w:val="20"/>
         </w:rPr>
-        <w:t xml:space="preserve"> Ethernet NIC1</w:t>
-      </w:r>
-    </w:p>
-    <w:p>
-      <w:pPr>
-        <w:rPr>
-          <w:rFonts w:ascii="Courier New" w:hAnsi="Courier New" w:cs="Courier New"/>
-          <w:color w:val="2E74B5" w:themeColor="accent1" w:themeShade="BF"/>
-          <w:sz w:val="20"/>
-          <w:szCs w:val="20"/>
-        </w:rPr>
-      </w:pPr>
-      <w:r>
-        <w:rPr>
-          <w:rFonts w:ascii="Courier New" w:hAnsi="Courier New" w:cs="Courier New"/>
-          <w:color w:val="2E74B5" w:themeColor="accent1" w:themeShade="BF"/>
-          <w:sz w:val="20"/>
-          <w:szCs w:val="20"/>
-        </w:rPr>
-        <w:t xml:space="preserve">  PS&gt; Rename-</w:t>
-      </w:r>
-      <w:proofErr w:type="spellStart"/>
-      <w:r>
-        <w:rPr>
-          <w:rFonts w:ascii="Courier New" w:hAnsi="Courier New" w:cs="Courier New"/>
-          <w:color w:val="2E74B5" w:themeColor="accent1" w:themeShade="BF"/>
-          <w:sz w:val="20"/>
-          <w:szCs w:val="20"/>
-        </w:rPr>
-        <w:t>NetAdapter</w:t>
-      </w:r>
-      <w:proofErr w:type="spellEnd"/>
-      <w:r>
-        <w:rPr>
-          <w:rFonts w:ascii="Courier New" w:hAnsi="Courier New" w:cs="Courier New"/>
-          <w:color w:val="2E74B5" w:themeColor="accent1" w:themeShade="BF"/>
-          <w:sz w:val="20"/>
-          <w:szCs w:val="20"/>
-        </w:rPr>
-        <w:t xml:space="preserve"> “Ethernet 2” NIC2</w:t>
+        <w:t xml:space="preserve">  PS&gt; Rename-NetAdapter “Ethernet 2” NIC2</w:t>
       </w:r>
     </w:p>
     <w:p>
@@ -7733,27 +7660,7 @@
           <w:sz w:val="20"/>
           <w:szCs w:val="20"/>
         </w:rPr>
-        <w:t xml:space="preserve">  PS&gt; Get-</w:t>
-      </w:r>
-      <w:proofErr w:type="spellStart"/>
-      <w:r>
-        <w:rPr>
-          <w:rFonts w:ascii="Courier New" w:hAnsi="Courier New" w:cs="Courier New"/>
-          <w:color w:val="000000" w:themeColor="text1"/>
-          <w:sz w:val="20"/>
-          <w:szCs w:val="20"/>
-        </w:rPr>
-        <w:t>NetAdapter</w:t>
-      </w:r>
-      <w:proofErr w:type="spellEnd"/>
-      <w:r>
-        <w:rPr>
-          <w:rFonts w:ascii="Courier New" w:hAnsi="Courier New" w:cs="Courier New"/>
-          <w:color w:val="000000" w:themeColor="text1"/>
-          <w:sz w:val="20"/>
-          <w:szCs w:val="20"/>
-        </w:rPr>
-        <w:t xml:space="preserve"> | ft -</w:t>
+        <w:t xml:space="preserve">  PS&gt; Get-NetAdapter | ft -</w:t>
       </w:r>
       <w:proofErr w:type="spellStart"/>
       <w:r>
@@ -8103,25 +8010,14 @@
           <w:szCs w:val="18"/>
         </w:rPr>
       </w:pPr>
-      <w:proofErr w:type="spellStart"/>
-      <w:r>
-        <w:rPr>
-          <w:rFonts w:ascii="Courier New" w:hAnsi="Courier New" w:cs="Courier New"/>
-          <w:color w:val="538135" w:themeColor="accent6" w:themeShade="BF"/>
-          <w:sz w:val="18"/>
-          <w:szCs w:val="18"/>
-        </w:rPr>
-        <w:t>ComputerName</w:t>
-      </w:r>
-      <w:proofErr w:type="spellEnd"/>
-      <w:r>
-        <w:rPr>
-          <w:rFonts w:ascii="Courier New" w:hAnsi="Courier New" w:cs="Courier New"/>
-          <w:color w:val="538135" w:themeColor="accent6" w:themeShade="BF"/>
-          <w:sz w:val="18"/>
-          <w:szCs w:val="18"/>
-        </w:rPr>
-        <w:t xml:space="preserve">         </w:t>
+      <w:r>
+        <w:rPr>
+          <w:rFonts w:ascii="Courier New" w:hAnsi="Courier New" w:cs="Courier New"/>
+          <w:color w:val="538135" w:themeColor="accent6" w:themeShade="BF"/>
+          <w:sz w:val="18"/>
+          <w:szCs w:val="18"/>
+        </w:rPr>
+        <w:t xml:space="preserve">ComputerName         </w:t>
       </w:r>
       <w:proofErr w:type="gramStart"/>
       <w:r>
@@ -8590,25 +8486,14 @@
           <w:szCs w:val="18"/>
         </w:rPr>
       </w:pPr>
-      <w:proofErr w:type="spellStart"/>
-      <w:r>
-        <w:rPr>
-          <w:rFonts w:ascii="Courier New" w:hAnsi="Courier New" w:cs="Courier New"/>
-          <w:color w:val="2F5496" w:themeColor="accent5" w:themeShade="BF"/>
-          <w:sz w:val="18"/>
-          <w:szCs w:val="18"/>
-        </w:rPr>
-        <w:t>ComputerName</w:t>
-      </w:r>
-      <w:proofErr w:type="spellEnd"/>
-      <w:r>
-        <w:rPr>
-          <w:rFonts w:ascii="Courier New" w:hAnsi="Courier New" w:cs="Courier New"/>
-          <w:color w:val="2F5496" w:themeColor="accent5" w:themeShade="BF"/>
-          <w:sz w:val="18"/>
-          <w:szCs w:val="18"/>
-        </w:rPr>
-        <w:t xml:space="preserve">         </w:t>
+      <w:r>
+        <w:rPr>
+          <w:rFonts w:ascii="Courier New" w:hAnsi="Courier New" w:cs="Courier New"/>
+          <w:color w:val="2F5496" w:themeColor="accent5" w:themeShade="BF"/>
+          <w:sz w:val="18"/>
+          <w:szCs w:val="18"/>
+        </w:rPr>
+        <w:t xml:space="preserve">ComputerName         </w:t>
       </w:r>
       <w:proofErr w:type="gramStart"/>
       <w:r>
@@ -9341,27 +9226,7 @@
           <w:sz w:val="20"/>
           <w:szCs w:val="20"/>
         </w:rPr>
-        <w:t xml:space="preserve">  PS&gt; Restart-</w:t>
-      </w:r>
-      <w:proofErr w:type="spellStart"/>
-      <w:r>
-        <w:rPr>
-          <w:rFonts w:ascii="Courier New" w:hAnsi="Courier New" w:cs="Courier New"/>
-          <w:color w:val="538135" w:themeColor="accent6" w:themeShade="BF"/>
-          <w:sz w:val="20"/>
-          <w:szCs w:val="20"/>
-        </w:rPr>
-        <w:t>NetAdapter</w:t>
-      </w:r>
-      <w:proofErr w:type="spellEnd"/>
-      <w:r>
-        <w:rPr>
-          <w:rFonts w:ascii="Courier New" w:hAnsi="Courier New" w:cs="Courier New"/>
-          <w:color w:val="538135" w:themeColor="accent6" w:themeShade="BF"/>
-          <w:sz w:val="20"/>
-          <w:szCs w:val="20"/>
-        </w:rPr>
-        <w:t xml:space="preserve"> NIC1</w:t>
+        <w:t xml:space="preserve">  PS&gt; Restart-NetAdapter NIC1</w:t>
       </w:r>
     </w:p>
     <w:p>
@@ -9963,27 +9828,7 @@
           <w:sz w:val="20"/>
           <w:szCs w:val="20"/>
         </w:rPr>
-        <w:t xml:space="preserve">  PS&gt; Restart-</w:t>
-      </w:r>
-      <w:proofErr w:type="spellStart"/>
-      <w:r>
-        <w:rPr>
-          <w:rFonts w:ascii="Courier New" w:hAnsi="Courier New" w:cs="Courier New"/>
-          <w:color w:val="2F5496" w:themeColor="accent5" w:themeShade="BF"/>
-          <w:sz w:val="20"/>
-          <w:szCs w:val="20"/>
-        </w:rPr>
-        <w:t>NetAdapter</w:t>
-      </w:r>
-      <w:proofErr w:type="spellEnd"/>
-      <w:r>
-        <w:rPr>
-          <w:rFonts w:ascii="Courier New" w:hAnsi="Courier New" w:cs="Courier New"/>
-          <w:color w:val="2F5496" w:themeColor="accent5" w:themeShade="BF"/>
-          <w:sz w:val="20"/>
-          <w:szCs w:val="20"/>
-        </w:rPr>
-        <w:t xml:space="preserve"> NIC</w:t>
+        <w:t xml:space="preserve">  PS&gt; Restart-NetAdapter NIC</w:t>
       </w:r>
       <w:proofErr w:type="gramStart"/>
       <w:r>
@@ -10598,25 +10443,14 @@
           <w:szCs w:val="18"/>
         </w:rPr>
       </w:pPr>
-      <w:proofErr w:type="spellStart"/>
-      <w:r>
-        <w:rPr>
-          <w:rFonts w:ascii="Courier New" w:hAnsi="Courier New" w:cs="Courier New"/>
-          <w:color w:val="538135" w:themeColor="accent6" w:themeShade="BF"/>
-          <w:sz w:val="18"/>
-          <w:szCs w:val="18"/>
-        </w:rPr>
-        <w:t>ComputerName</w:t>
-      </w:r>
-      <w:proofErr w:type="spellEnd"/>
-      <w:r>
-        <w:rPr>
-          <w:rFonts w:ascii="Courier New" w:hAnsi="Courier New" w:cs="Courier New"/>
-          <w:color w:val="538135" w:themeColor="accent6" w:themeShade="BF"/>
-          <w:sz w:val="18"/>
-          <w:szCs w:val="18"/>
-        </w:rPr>
-        <w:t xml:space="preserve">         </w:t>
+      <w:r>
+        <w:rPr>
+          <w:rFonts w:ascii="Courier New" w:hAnsi="Courier New" w:cs="Courier New"/>
+          <w:color w:val="538135" w:themeColor="accent6" w:themeShade="BF"/>
+          <w:sz w:val="18"/>
+          <w:szCs w:val="18"/>
+        </w:rPr>
+        <w:t xml:space="preserve">ComputerName         </w:t>
       </w:r>
       <w:proofErr w:type="gramStart"/>
       <w:r>
@@ -11142,25 +10976,14 @@
           <w:szCs w:val="18"/>
         </w:rPr>
       </w:pPr>
-      <w:proofErr w:type="spellStart"/>
-      <w:r>
-        <w:rPr>
-          <w:rFonts w:ascii="Courier New" w:hAnsi="Courier New" w:cs="Courier New"/>
-          <w:color w:val="2F5496" w:themeColor="accent5" w:themeShade="BF"/>
-          <w:sz w:val="18"/>
-          <w:szCs w:val="18"/>
-        </w:rPr>
-        <w:t>ComputerName</w:t>
-      </w:r>
-      <w:proofErr w:type="spellEnd"/>
-      <w:r>
-        <w:rPr>
-          <w:rFonts w:ascii="Courier New" w:hAnsi="Courier New" w:cs="Courier New"/>
-          <w:color w:val="2F5496" w:themeColor="accent5" w:themeShade="BF"/>
-          <w:sz w:val="18"/>
-          <w:szCs w:val="18"/>
-        </w:rPr>
-        <w:t xml:space="preserve">         </w:t>
+      <w:r>
+        <w:rPr>
+          <w:rFonts w:ascii="Courier New" w:hAnsi="Courier New" w:cs="Courier New"/>
+          <w:color w:val="2F5496" w:themeColor="accent5" w:themeShade="BF"/>
+          <w:sz w:val="18"/>
+          <w:szCs w:val="18"/>
+        </w:rPr>
+        <w:t xml:space="preserve">ComputerName         </w:t>
       </w:r>
       <w:proofErr w:type="gramStart"/>
       <w:r>
@@ -11734,23 +11557,7 @@
           <w:i/>
           <w:iCs/>
         </w:rPr>
-        <w:t xml:space="preserve">Note 2: Some vendors claim that RoCEv2 with ECN has no requirement for DCB.  While RoCEv2 with ECN may work very well in a single-rack environment without DCB, it is Microsoft’s belief that RoCEv2 with ECN will still require DCB at any scale larger than a single rack due to the longer </w:t>
-      </w:r>
-      <w:proofErr w:type="gramStart"/>
-      <w:r>
-        <w:rPr>
-          <w:i/>
-          <w:iCs/>
-        </w:rPr>
-        <w:t>round trip</w:t>
-      </w:r>
-      <w:proofErr w:type="gramEnd"/>
-      <w:r>
-        <w:rPr>
-          <w:i/>
-          <w:iCs/>
-        </w:rPr>
-        <w:t xml:space="preserve"> delays and the impact on the required size of buffers throughout the network.  We strongly encourage you to configure DCB for any RoCEv2-based RDMA deployment.  (DCB is always required for any RoCEv1 deployment. RoCEv1 can’t extend beyond a single Layer 2 broadcast domain, typically a single rack.)</w:t>
+        <w:t>Note 2: Some vendors claim that RoCEv2 with ECN has no requirement for DCB.  While RoCEv2 with ECN may work very well in a single-rack environment without DCB, it is Microsoft’s belief that RoCEv2 with ECN will still require DCB at any scale larger than a single rack due to the longer round trip delays and the impact on the required size of buffers throughout the network.  We strongly encourage you to configure DCB for any RoCEv2-based RDMA deployment.  (DCB is always required for any RoCEv1 deployment. RoCEv1 can’t extend beyond a single Layer 2 broadcast domain, typically a single rack.)</w:t>
       </w:r>
     </w:p>
     <w:p>
@@ -12076,9 +11883,9 @@
           <w:sz w:val="20"/>
           <w:szCs w:val="20"/>
         </w:rPr>
-        <w:t>PS&gt; New-</w:t>
-      </w:r>
-      <w:proofErr w:type="spellStart"/>
+        <w:t xml:space="preserve">PS&gt; </w:t>
+      </w:r>
+      <w:bookmarkStart w:id="28" w:name="_GoBack"/>
       <w:r>
         <w:rPr>
           <w:rFonts w:ascii="Courier New" w:hAnsi="Courier New" w:cs="Courier New"/>
@@ -12086,6 +11893,16 @@
           <w:sz w:val="20"/>
           <w:szCs w:val="20"/>
         </w:rPr>
+        <w:t>New-</w:t>
+      </w:r>
+      <w:proofErr w:type="spellStart"/>
+      <w:r>
+        <w:rPr>
+          <w:rFonts w:ascii="Courier New" w:hAnsi="Courier New" w:cs="Courier New"/>
+          <w:color w:val="000000" w:themeColor="text1"/>
+          <w:sz w:val="20"/>
+          <w:szCs w:val="20"/>
+        </w:rPr>
         <w:t>NetQosPolicy</w:t>
       </w:r>
       <w:proofErr w:type="spellEnd"/>
@@ -12096,7 +11913,17 @@
           <w:sz w:val="20"/>
           <w:szCs w:val="20"/>
         </w:rPr>
-        <w:t xml:space="preserve"> "</w:t>
+        <w:t xml:space="preserve"> </w:t>
+      </w:r>
+      <w:bookmarkEnd w:id="28"/>
+      <w:r>
+        <w:rPr>
+          <w:rFonts w:ascii="Courier New" w:hAnsi="Courier New" w:cs="Courier New"/>
+          <w:color w:val="000000" w:themeColor="text1"/>
+          <w:sz w:val="20"/>
+          <w:szCs w:val="20"/>
+        </w:rPr>
+        <w:t>"</w:t>
       </w:r>
       <w:r>
         <w:rPr>
@@ -12233,8 +12060,6 @@
       <w:r>
         <w:t>as this is the smallest amount that can be reserved.  Cluster heartbeats use only a very small portion of traffic (43 Bytes) and so for a 10Gbps Adapter, this is more than enough.</w:t>
       </w:r>
-      <w:bookmarkStart w:id="28" w:name="_GoBack"/>
-      <w:bookmarkEnd w:id="28"/>
     </w:p>
     <w:p>
       <w:pPr>
@@ -13907,7 +13732,7 @@
           <w:sz w:val="20"/>
           <w:szCs w:val="20"/>
         </w:rPr>
-        <w:t xml:space="preserve"> -priority 0,1,2,4,5,6,7</w:t>
+        <w:t xml:space="preserve"> -priority 0,1,2,4,6,7</w:t>
       </w:r>
     </w:p>
     <w:p>
@@ -17001,8 +16826,8 @@
       <w:bookmarkStart w:id="36" w:name="_Ref498003546"/>
       <w:bookmarkStart w:id="37" w:name="_Ref498003555"/>
       <w:bookmarkStart w:id="38" w:name="_Ref498003565"/>
-      <w:bookmarkStart w:id="39" w:name="_Hlk497977436"/>
-      <w:bookmarkStart w:id="40" w:name="_Toc530466481"/>
+      <w:bookmarkStart w:id="39" w:name="_Toc530466481"/>
+      <w:bookmarkStart w:id="40" w:name="_Hlk497977436"/>
       <w:r>
         <w:rPr>
           <w:b/>
@@ -17014,7 +16839,7 @@
       <w:bookmarkEnd w:id="36"/>
       <w:bookmarkEnd w:id="37"/>
       <w:bookmarkEnd w:id="38"/>
-      <w:bookmarkEnd w:id="40"/>
+      <w:bookmarkEnd w:id="39"/>
     </w:p>
     <w:p>
       <w:pPr>
@@ -17091,7 +16916,7 @@
         <w:t>.</w:t>
       </w:r>
     </w:p>
-    <w:bookmarkEnd w:id="39"/>
+    <w:bookmarkEnd w:id="40"/>
     <w:p>
       <w:pPr>
         <w:pStyle w:val="Heading2"/>
@@ -20672,16 +20497,8 @@
         <w:rPr>
           <w:rFonts w:ascii="Courier New" w:hAnsi="Courier New" w:cs="Courier New"/>
         </w:rPr>
-        <w:t>Get-</w:t>
-      </w:r>
-      <w:proofErr w:type="spellStart"/>
-      <w:r>
-        <w:rPr>
-          <w:rFonts w:ascii="Courier New" w:hAnsi="Courier New" w:cs="Courier New"/>
-        </w:rPr>
-        <w:t>NetAdapter</w:t>
-      </w:r>
-      <w:proofErr w:type="spellEnd"/>
+        <w:t>Get-NetAdapter</w:t>
+      </w:r>
       <w:r>
         <w:t xml:space="preserve"> cmdlet shows us the vNIC:</w:t>
       </w:r>
@@ -20701,6 +20518,211 @@
           <w:szCs w:val="20"/>
         </w:rPr>
         <w:lastRenderedPageBreak/>
+        <w:t xml:space="preserve">  PS&gt; Get-NetAdapter</w:t>
+      </w:r>
+    </w:p>
+    <w:p>
+      <w:r>
+        <w:t>will return something like:</w:t>
+      </w:r>
+    </w:p>
+    <w:p>
+      <w:pPr>
+        <w:spacing w:after="0"/>
+        <w:ind w:left="360"/>
+        <w:rPr>
+          <w:rFonts w:ascii="Courier New" w:hAnsi="Courier New" w:cs="Courier New"/>
+          <w:sz w:val="18"/>
+          <w:szCs w:val="18"/>
+        </w:rPr>
+      </w:pPr>
+      <w:r>
+        <w:rPr>
+          <w:rFonts w:ascii="Courier New" w:hAnsi="Courier New" w:cs="Courier New"/>
+          <w:sz w:val="18"/>
+          <w:szCs w:val="18"/>
+        </w:rPr>
+        <w:t xml:space="preserve">Name              </w:t>
+      </w:r>
+      <w:proofErr w:type="spellStart"/>
+      <w:r>
+        <w:rPr>
+          <w:rFonts w:ascii="Courier New" w:hAnsi="Courier New" w:cs="Courier New"/>
+          <w:sz w:val="18"/>
+          <w:szCs w:val="18"/>
+        </w:rPr>
+        <w:t>InterfaceDescription</w:t>
+      </w:r>
+      <w:proofErr w:type="spellEnd"/>
+      <w:r>
+        <w:rPr>
+          <w:rFonts w:ascii="Courier New" w:hAnsi="Courier New" w:cs="Courier New"/>
+          <w:sz w:val="18"/>
+          <w:szCs w:val="18"/>
+        </w:rPr>
+        <w:t xml:space="preserve">             </w:t>
+      </w:r>
+      <w:proofErr w:type="spellStart"/>
+      <w:r>
+        <w:rPr>
+          <w:rFonts w:ascii="Courier New" w:hAnsi="Courier New" w:cs="Courier New"/>
+          <w:sz w:val="18"/>
+          <w:szCs w:val="18"/>
+        </w:rPr>
+        <w:t>ifIndex</w:t>
+      </w:r>
+      <w:proofErr w:type="spellEnd"/>
+      <w:r>
+        <w:rPr>
+          <w:rFonts w:ascii="Courier New" w:hAnsi="Courier New" w:cs="Courier New"/>
+          <w:sz w:val="18"/>
+          <w:szCs w:val="18"/>
+        </w:rPr>
+        <w:t xml:space="preserve"> Status </w:t>
+      </w:r>
+      <w:proofErr w:type="spellStart"/>
+      <w:r>
+        <w:rPr>
+          <w:rFonts w:ascii="Courier New" w:hAnsi="Courier New" w:cs="Courier New"/>
+          <w:sz w:val="18"/>
+          <w:szCs w:val="18"/>
+        </w:rPr>
+        <w:t>MacAddress</w:t>
+      </w:r>
+      <w:proofErr w:type="spellEnd"/>
+      <w:r>
+        <w:rPr>
+          <w:rFonts w:ascii="Courier New" w:hAnsi="Courier New" w:cs="Courier New"/>
+          <w:sz w:val="18"/>
+          <w:szCs w:val="18"/>
+        </w:rPr>
+        <w:t xml:space="preserve">        </w:t>
+      </w:r>
+      <w:proofErr w:type="spellStart"/>
+      <w:r>
+        <w:rPr>
+          <w:rFonts w:ascii="Courier New" w:hAnsi="Courier New" w:cs="Courier New"/>
+          <w:sz w:val="18"/>
+          <w:szCs w:val="18"/>
+        </w:rPr>
+        <w:t>LinkSpeed</w:t>
+      </w:r>
+      <w:proofErr w:type="spellEnd"/>
+    </w:p>
+    <w:p>
+      <w:pPr>
+        <w:spacing w:after="0"/>
+        <w:ind w:left="360"/>
+        <w:rPr>
+          <w:rFonts w:ascii="Courier New" w:hAnsi="Courier New" w:cs="Courier New"/>
+          <w:sz w:val="18"/>
+          <w:szCs w:val="18"/>
+        </w:rPr>
+      </w:pPr>
+      <w:r>
+        <w:rPr>
+          <w:rFonts w:ascii="Courier New" w:hAnsi="Courier New" w:cs="Courier New"/>
+          <w:sz w:val="18"/>
+          <w:szCs w:val="18"/>
+        </w:rPr>
+        <w:t>----              --------------------             ------- ------ ----------        ---------</w:t>
+      </w:r>
+    </w:p>
+    <w:p>
+      <w:pPr>
+        <w:ind w:left="360"/>
+        <w:rPr>
+          <w:rFonts w:ascii="Courier New" w:hAnsi="Courier New" w:cs="Courier New"/>
+          <w:sz w:val="18"/>
+          <w:szCs w:val="18"/>
+        </w:rPr>
+      </w:pPr>
+      <w:proofErr w:type="spellStart"/>
+      <w:r>
+        <w:rPr>
+          <w:rFonts w:ascii="Courier New" w:hAnsi="Courier New" w:cs="Courier New"/>
+          <w:sz w:val="18"/>
+          <w:szCs w:val="18"/>
+        </w:rPr>
+        <w:t>vEthernet</w:t>
+      </w:r>
+      <w:proofErr w:type="spellEnd"/>
+      <w:r>
+        <w:rPr>
+          <w:rFonts w:ascii="Courier New" w:hAnsi="Courier New" w:cs="Courier New"/>
+          <w:sz w:val="18"/>
+          <w:szCs w:val="18"/>
+        </w:rPr>
+        <w:t xml:space="preserve"> (RTEST) Hyper-V Virtual Ethernet Adapter      27 Up     E4-1D-2D-07-40-71   40 Gbps</w:t>
+      </w:r>
+    </w:p>
+    <w:p>
+      <w:pPr>
+        <w:spacing w:after="0"/>
+        <w:rPr>
+          <w:rFonts w:ascii="Courier New" w:hAnsi="Courier New" w:cs="Courier New"/>
+        </w:rPr>
+      </w:pPr>
+    </w:p>
+    <w:p>
+      <w:pPr>
+        <w:spacing w:after="0"/>
+      </w:pPr>
+      <w:r>
+        <w:t>A Host vNIC is managed two ways: one representation is the NetAdapter view which operates on the "</w:t>
+      </w:r>
+      <w:proofErr w:type="spellStart"/>
+      <w:r>
+        <w:t>vEthernet</w:t>
+      </w:r>
+      <w:proofErr w:type="spellEnd"/>
+      <w:r>
+        <w:t xml:space="preserve"> (RTEST)" Name, the other mechanism is the </w:t>
+      </w:r>
+      <w:proofErr w:type="spellStart"/>
+      <w:r>
+        <w:t>VMNetworkAdapter</w:t>
+      </w:r>
+      <w:proofErr w:type="spellEnd"/>
+      <w:r>
+        <w:t xml:space="preserve"> view which drops the "</w:t>
+      </w:r>
+      <w:proofErr w:type="spellStart"/>
+      <w:r>
+        <w:t>vEthernet</w:t>
+      </w:r>
+      <w:proofErr w:type="spellEnd"/>
+      <w:r>
+        <w:t xml:space="preserve">" prefix and simply uses the vSwitch name.  The </w:t>
+      </w:r>
+      <w:proofErr w:type="spellStart"/>
+      <w:r>
+        <w:t>VMNetworkAdapter</w:t>
+      </w:r>
+      <w:proofErr w:type="spellEnd"/>
+      <w:r>
+        <w:t xml:space="preserve"> view allows for setting some vNIC properties that are not accessible via the NetAdapter view. </w:t>
+      </w:r>
+    </w:p>
+    <w:p>
+      <w:pPr>
+        <w:spacing w:after="0"/>
+      </w:pPr>
+    </w:p>
+    <w:p>
+      <w:pPr>
+        <w:rPr>
+          <w:rFonts w:ascii="Courier New" w:hAnsi="Courier New" w:cs="Courier New"/>
+          <w:sz w:val="20"/>
+          <w:szCs w:val="20"/>
+        </w:rPr>
+      </w:pPr>
+      <w:r>
+        <w:rPr>
+          <w:rFonts w:ascii="Courier New" w:hAnsi="Courier New" w:cs="Courier New"/>
+          <w:sz w:val="20"/>
+          <w:szCs w:val="20"/>
+        </w:rPr>
         <w:t xml:space="preserve">  PS&gt; Get-</w:t>
       </w:r>
       <w:proofErr w:type="spellStart"/>
@@ -20710,68 +20732,104 @@
           <w:sz w:val="20"/>
           <w:szCs w:val="20"/>
         </w:rPr>
-        <w:t>NetAdapter</w:t>
-      </w:r>
-      <w:proofErr w:type="spellEnd"/>
-    </w:p>
-    <w:p>
-      <w:r>
-        <w:t>will return something like:</w:t>
-      </w:r>
-    </w:p>
-    <w:p>
-      <w:pPr>
-        <w:spacing w:after="0"/>
-        <w:ind w:left="360"/>
-        <w:rPr>
-          <w:rFonts w:ascii="Courier New" w:hAnsi="Courier New" w:cs="Courier New"/>
-          <w:sz w:val="18"/>
-          <w:szCs w:val="18"/>
-        </w:rPr>
-      </w:pPr>
-      <w:r>
-        <w:rPr>
-          <w:rFonts w:ascii="Courier New" w:hAnsi="Courier New" w:cs="Courier New"/>
-          <w:sz w:val="18"/>
-          <w:szCs w:val="18"/>
-        </w:rPr>
-        <w:t xml:space="preserve">Name              </w:t>
-      </w:r>
-      <w:proofErr w:type="spellStart"/>
-      <w:r>
-        <w:rPr>
-          <w:rFonts w:ascii="Courier New" w:hAnsi="Courier New" w:cs="Courier New"/>
-          <w:sz w:val="18"/>
-          <w:szCs w:val="18"/>
-        </w:rPr>
-        <w:t>InterfaceDescription</w:t>
-      </w:r>
-      <w:proofErr w:type="spellEnd"/>
-      <w:r>
-        <w:rPr>
-          <w:rFonts w:ascii="Courier New" w:hAnsi="Courier New" w:cs="Courier New"/>
-          <w:sz w:val="18"/>
-          <w:szCs w:val="18"/>
-        </w:rPr>
-        <w:t xml:space="preserve">             </w:t>
-      </w:r>
-      <w:proofErr w:type="spellStart"/>
-      <w:r>
-        <w:rPr>
-          <w:rFonts w:ascii="Courier New" w:hAnsi="Courier New" w:cs="Courier New"/>
-          <w:sz w:val="18"/>
-          <w:szCs w:val="18"/>
-        </w:rPr>
-        <w:t>ifIndex</w:t>
-      </w:r>
-      <w:proofErr w:type="spellEnd"/>
-      <w:r>
-        <w:rPr>
-          <w:rFonts w:ascii="Courier New" w:hAnsi="Courier New" w:cs="Courier New"/>
-          <w:sz w:val="18"/>
-          <w:szCs w:val="18"/>
-        </w:rPr>
-        <w:t xml:space="preserve"> Status </w:t>
+        <w:t>VMNetworkAdapter</w:t>
+      </w:r>
+      <w:proofErr w:type="spellEnd"/>
+      <w:r>
+        <w:rPr>
+          <w:rFonts w:ascii="Courier New" w:hAnsi="Courier New" w:cs="Courier New"/>
+          <w:sz w:val="20"/>
+          <w:szCs w:val="20"/>
+        </w:rPr>
+        <w:t xml:space="preserve"> -</w:t>
+      </w:r>
+      <w:proofErr w:type="spellStart"/>
+      <w:r>
+        <w:rPr>
+          <w:rFonts w:ascii="Courier New" w:hAnsi="Courier New" w:cs="Courier New"/>
+          <w:sz w:val="20"/>
+          <w:szCs w:val="20"/>
+        </w:rPr>
+        <w:t>ManagementOS</w:t>
+      </w:r>
+      <w:proofErr w:type="spellEnd"/>
+    </w:p>
+    <w:p>
+      <w:r>
+        <w:t>which will return something like</w:t>
+      </w:r>
+    </w:p>
+    <w:p>
+      <w:pPr>
+        <w:spacing w:after="0"/>
+        <w:ind w:left="360"/>
+        <w:rPr>
+          <w:rFonts w:ascii="Courier New" w:hAnsi="Courier New" w:cs="Courier New"/>
+          <w:sz w:val="18"/>
+          <w:szCs w:val="18"/>
+        </w:rPr>
+      </w:pPr>
+      <w:r>
+        <w:rPr>
+          <w:rFonts w:ascii="Courier New" w:hAnsi="Courier New" w:cs="Courier New"/>
+          <w:sz w:val="18"/>
+          <w:szCs w:val="18"/>
+        </w:rPr>
+        <w:t xml:space="preserve">Name   </w:t>
+      </w:r>
+      <w:proofErr w:type="spellStart"/>
+      <w:r>
+        <w:rPr>
+          <w:rFonts w:ascii="Courier New" w:hAnsi="Courier New" w:cs="Courier New"/>
+          <w:sz w:val="18"/>
+          <w:szCs w:val="18"/>
+        </w:rPr>
+        <w:t>IsManagementOs</w:t>
+      </w:r>
+      <w:proofErr w:type="spellEnd"/>
+      <w:r>
+        <w:rPr>
+          <w:rFonts w:ascii="Courier New" w:hAnsi="Courier New" w:cs="Courier New"/>
+          <w:sz w:val="18"/>
+          <w:szCs w:val="18"/>
+        </w:rPr>
+        <w:t xml:space="preserve"> </w:t>
+      </w:r>
+      <w:proofErr w:type="spellStart"/>
+      <w:r>
+        <w:rPr>
+          <w:rFonts w:ascii="Courier New" w:hAnsi="Courier New" w:cs="Courier New"/>
+          <w:sz w:val="18"/>
+          <w:szCs w:val="18"/>
+        </w:rPr>
+        <w:t>VMName</w:t>
+      </w:r>
+      <w:proofErr w:type="spellEnd"/>
+      <w:r>
+        <w:rPr>
+          <w:rFonts w:ascii="Courier New" w:hAnsi="Courier New" w:cs="Courier New"/>
+          <w:sz w:val="18"/>
+          <w:szCs w:val="18"/>
+        </w:rPr>
+        <w:t xml:space="preserve"> </w:t>
+      </w:r>
+      <w:proofErr w:type="spellStart"/>
+      <w:r>
+        <w:rPr>
+          <w:rFonts w:ascii="Courier New" w:hAnsi="Courier New" w:cs="Courier New"/>
+          <w:sz w:val="18"/>
+          <w:szCs w:val="18"/>
+        </w:rPr>
+        <w:t>SwitchName</w:t>
+      </w:r>
+      <w:proofErr w:type="spellEnd"/>
+      <w:r>
+        <w:rPr>
+          <w:rFonts w:ascii="Courier New" w:hAnsi="Courier New" w:cs="Courier New"/>
+          <w:sz w:val="18"/>
+          <w:szCs w:val="18"/>
+        </w:rPr>
+        <w:t xml:space="preserve"> </w:t>
       </w:r>
       <w:proofErr w:type="spellStart"/>
       <w:r>
@@ -20789,134 +20847,240 @@
           <w:sz w:val="18"/>
           <w:szCs w:val="18"/>
         </w:rPr>
-        <w:t xml:space="preserve">        </w:t>
-      </w:r>
-      <w:proofErr w:type="spellStart"/>
-      <w:r>
-        <w:rPr>
-          <w:rFonts w:ascii="Courier New" w:hAnsi="Courier New" w:cs="Courier New"/>
-          <w:sz w:val="18"/>
-          <w:szCs w:val="18"/>
-        </w:rPr>
-        <w:t>LinkSpeed</w:t>
-      </w:r>
-      <w:proofErr w:type="spellEnd"/>
-    </w:p>
-    <w:p>
-      <w:pPr>
-        <w:spacing w:after="0"/>
-        <w:ind w:left="360"/>
-        <w:rPr>
-          <w:rFonts w:ascii="Courier New" w:hAnsi="Courier New" w:cs="Courier New"/>
-          <w:sz w:val="18"/>
-          <w:szCs w:val="18"/>
-        </w:rPr>
-      </w:pPr>
-      <w:r>
-        <w:rPr>
-          <w:rFonts w:ascii="Courier New" w:hAnsi="Courier New" w:cs="Courier New"/>
-          <w:sz w:val="18"/>
-          <w:szCs w:val="18"/>
-        </w:rPr>
-        <w:t>----              --------------------             ------- ------ ----------        ---------</w:t>
-      </w:r>
-    </w:p>
-    <w:p>
-      <w:pPr>
-        <w:ind w:left="360"/>
-        <w:rPr>
-          <w:rFonts w:ascii="Courier New" w:hAnsi="Courier New" w:cs="Courier New"/>
-          <w:sz w:val="18"/>
-          <w:szCs w:val="18"/>
-        </w:rPr>
-      </w:pPr>
-      <w:proofErr w:type="spellStart"/>
-      <w:r>
-        <w:rPr>
-          <w:rFonts w:ascii="Courier New" w:hAnsi="Courier New" w:cs="Courier New"/>
-          <w:sz w:val="18"/>
-          <w:szCs w:val="18"/>
-        </w:rPr>
-        <w:t>vEthernet</w:t>
-      </w:r>
-      <w:proofErr w:type="spellEnd"/>
-      <w:r>
-        <w:rPr>
-          <w:rFonts w:ascii="Courier New" w:hAnsi="Courier New" w:cs="Courier New"/>
-          <w:sz w:val="18"/>
-          <w:szCs w:val="18"/>
-        </w:rPr>
-        <w:t xml:space="preserve"> (RTEST) Hyper-V Virtual Ethernet Adapter      27 Up     E4-1D-2D-07-40-71   40 Gbps</w:t>
-      </w:r>
-    </w:p>
-    <w:p>
-      <w:pPr>
-        <w:spacing w:after="0"/>
-        <w:rPr>
-          <w:rFonts w:ascii="Courier New" w:hAnsi="Courier New" w:cs="Courier New"/>
-        </w:rPr>
-      </w:pPr>
-    </w:p>
-    <w:p>
-      <w:pPr>
-        <w:spacing w:after="0"/>
-      </w:pPr>
-      <w:r>
-        <w:t xml:space="preserve">A Host vNIC is managed two ways: one representation is the </w:t>
-      </w:r>
-      <w:proofErr w:type="spellStart"/>
-      <w:r>
-        <w:t>NetAdapter</w:t>
-      </w:r>
-      <w:proofErr w:type="spellEnd"/>
-      <w:r>
-        <w:t xml:space="preserve"> view which operates on the "</w:t>
-      </w:r>
-      <w:proofErr w:type="spellStart"/>
-      <w:r>
-        <w:t>vEthernet</w:t>
-      </w:r>
-      <w:proofErr w:type="spellEnd"/>
-      <w:r>
-        <w:t xml:space="preserve"> (RTEST)" Name, the other mechanism is the </w:t>
-      </w:r>
-      <w:proofErr w:type="spellStart"/>
-      <w:r>
+        <w:t xml:space="preserve">   Status </w:t>
+      </w:r>
+      <w:proofErr w:type="spellStart"/>
+      <w:r>
+        <w:rPr>
+          <w:rFonts w:ascii="Courier New" w:hAnsi="Courier New" w:cs="Courier New"/>
+          <w:sz w:val="18"/>
+          <w:szCs w:val="18"/>
+        </w:rPr>
+        <w:t>IPAddresses</w:t>
+      </w:r>
+      <w:proofErr w:type="spellEnd"/>
+    </w:p>
+    <w:p>
+      <w:pPr>
+        <w:spacing w:after="0"/>
+        <w:ind w:left="360"/>
+        <w:rPr>
+          <w:rFonts w:ascii="Courier New" w:hAnsi="Courier New" w:cs="Courier New"/>
+          <w:sz w:val="18"/>
+          <w:szCs w:val="18"/>
+        </w:rPr>
+      </w:pPr>
+      <w:r>
+        <w:rPr>
+          <w:rFonts w:ascii="Courier New" w:hAnsi="Courier New" w:cs="Courier New"/>
+          <w:sz w:val="18"/>
+          <w:szCs w:val="18"/>
+        </w:rPr>
+        <w:t>----   -------------- ------ ---------- ----------   ------ -----------</w:t>
+      </w:r>
+    </w:p>
+    <w:p>
+      <w:pPr>
+        <w:ind w:left="360"/>
+        <w:rPr>
+          <w:rFonts w:ascii="Courier New" w:hAnsi="Courier New" w:cs="Courier New"/>
+          <w:sz w:val="18"/>
+          <w:szCs w:val="18"/>
+        </w:rPr>
+      </w:pPr>
+      <w:proofErr w:type="gramStart"/>
+      <w:r>
+        <w:rPr>
+          <w:rFonts w:ascii="Courier New" w:hAnsi="Courier New" w:cs="Courier New"/>
+          <w:sz w:val="18"/>
+          <w:szCs w:val="18"/>
+        </w:rPr>
+        <w:t>RTEST  True</w:t>
+      </w:r>
+      <w:proofErr w:type="gramEnd"/>
+      <w:r>
+        <w:rPr>
+          <w:rFonts w:ascii="Courier New" w:hAnsi="Courier New" w:cs="Courier New"/>
+          <w:sz w:val="18"/>
+          <w:szCs w:val="18"/>
+        </w:rPr>
+        <w:t xml:space="preserve">                  RTEST      E41D2D074071 {Ok}   </w:t>
+      </w:r>
+    </w:p>
+    <w:p>
+      <w:r>
+        <w:t xml:space="preserve">The first vNIC exposed in the host partition is traditionally used for management (e.g., remote access, etc.) while this guide is setting up the host to use RDMA from the host. While we could work with having the interface name the same as the switch name, it’s more convenient to rename the host vNIC to a meaningful name.  </w:t>
+      </w:r>
+    </w:p>
+    <w:p>
+      <w:pPr>
+        <w:rPr>
+          <w:rFonts w:ascii="Courier New" w:hAnsi="Courier New" w:cs="Courier New"/>
+          <w:sz w:val="20"/>
+          <w:szCs w:val="20"/>
+        </w:rPr>
+      </w:pPr>
+      <w:r>
+        <w:rPr>
+          <w:rFonts w:ascii="Courier New" w:hAnsi="Courier New" w:cs="Courier New"/>
+          <w:sz w:val="20"/>
+          <w:szCs w:val="20"/>
+        </w:rPr>
+        <w:t xml:space="preserve">  PS&gt; Rename-</w:t>
+      </w:r>
+      <w:proofErr w:type="spellStart"/>
+      <w:r>
+        <w:rPr>
+          <w:rFonts w:ascii="Courier New" w:hAnsi="Courier New" w:cs="Courier New"/>
+          <w:sz w:val="20"/>
+          <w:szCs w:val="20"/>
+        </w:rPr>
         <w:t>VMNetworkAdapter</w:t>
       </w:r>
       <w:proofErr w:type="spellEnd"/>
       <w:r>
-        <w:t xml:space="preserve"> view which drops the "</w:t>
-      </w:r>
-      <w:proofErr w:type="spellStart"/>
-      <w:r>
-        <w:t>vEthernet</w:t>
-      </w:r>
-      <w:proofErr w:type="spellEnd"/>
-      <w:r>
-        <w:t xml:space="preserve">" prefix and simply uses the vSwitch name.  The </w:t>
-      </w:r>
-      <w:proofErr w:type="spellStart"/>
-      <w:r>
+        <w:rPr>
+          <w:rFonts w:ascii="Courier New" w:hAnsi="Courier New" w:cs="Courier New"/>
+          <w:sz w:val="20"/>
+          <w:szCs w:val="20"/>
+        </w:rPr>
+        <w:t xml:space="preserve"> -</w:t>
+      </w:r>
+      <w:proofErr w:type="spellStart"/>
+      <w:r>
+        <w:rPr>
+          <w:rFonts w:ascii="Courier New" w:hAnsi="Courier New" w:cs="Courier New"/>
+          <w:sz w:val="20"/>
+          <w:szCs w:val="20"/>
+        </w:rPr>
+        <w:t>ManagementOS</w:t>
+      </w:r>
+      <w:proofErr w:type="spellEnd"/>
+      <w:r>
+        <w:rPr>
+          <w:rFonts w:ascii="Courier New" w:hAnsi="Courier New" w:cs="Courier New"/>
+          <w:sz w:val="20"/>
+          <w:szCs w:val="20"/>
+        </w:rPr>
+        <w:t xml:space="preserve"> -</w:t>
+      </w:r>
+      <w:proofErr w:type="spellStart"/>
+      <w:r>
+        <w:rPr>
+          <w:rFonts w:ascii="Courier New" w:hAnsi="Courier New" w:cs="Courier New"/>
+          <w:sz w:val="20"/>
+          <w:szCs w:val="20"/>
+        </w:rPr>
+        <w:t>VMNetworkAdapterName</w:t>
+      </w:r>
+      <w:proofErr w:type="spellEnd"/>
+      <w:r>
+        <w:rPr>
+          <w:rFonts w:ascii="Courier New" w:hAnsi="Courier New" w:cs="Courier New"/>
+          <w:sz w:val="20"/>
+          <w:szCs w:val="20"/>
+        </w:rPr>
+        <w:t xml:space="preserve"> </w:t>
+      </w:r>
+      <w:proofErr w:type="spellStart"/>
+      <w:r>
+        <w:rPr>
+          <w:rFonts w:ascii="Courier New" w:hAnsi="Courier New" w:cs="Courier New"/>
+          <w:sz w:val="20"/>
+          <w:szCs w:val="20"/>
+        </w:rPr>
+        <w:t>Mgmt</w:t>
+      </w:r>
+      <w:proofErr w:type="spellEnd"/>
+    </w:p>
+    <w:p>
+      <w:r>
+        <w:t>Since we want to use a vNIC to carry SMB traffic, we create a new vNIC for that.</w:t>
+      </w:r>
+    </w:p>
+    <w:p>
+      <w:pPr>
+        <w:rPr>
+          <w:rFonts w:ascii="Courier New" w:hAnsi="Courier New" w:cs="Courier New"/>
+          <w:sz w:val="20"/>
+          <w:szCs w:val="20"/>
+        </w:rPr>
+      </w:pPr>
+      <w:r>
+        <w:rPr>
+          <w:rFonts w:ascii="Courier New" w:hAnsi="Courier New" w:cs="Courier New"/>
+          <w:sz w:val="20"/>
+          <w:szCs w:val="20"/>
+        </w:rPr>
+        <w:t xml:space="preserve">  PS&gt; Add-</w:t>
+      </w:r>
+      <w:proofErr w:type="spellStart"/>
+      <w:r>
+        <w:rPr>
+          <w:rFonts w:ascii="Courier New" w:hAnsi="Courier New" w:cs="Courier New"/>
+          <w:sz w:val="20"/>
+          <w:szCs w:val="20"/>
+        </w:rPr>
         <w:t>VMNetworkAdapter</w:t>
       </w:r>
       <w:proofErr w:type="spellEnd"/>
       <w:r>
-        <w:t xml:space="preserve"> view allows for setting some vNIC properties that are not accessible via the </w:t>
-      </w:r>
-      <w:proofErr w:type="spellStart"/>
-      <w:r>
-        <w:t>NetAdapter</w:t>
-      </w:r>
-      <w:proofErr w:type="spellEnd"/>
-      <w:r>
-        <w:t xml:space="preserve"> view. </w:t>
-      </w:r>
-    </w:p>
-    <w:p>
-      <w:pPr>
-        <w:spacing w:after="0"/>
-      </w:pPr>
+        <w:rPr>
+          <w:rFonts w:ascii="Courier New" w:hAnsi="Courier New" w:cs="Courier New"/>
+          <w:sz w:val="20"/>
+          <w:szCs w:val="20"/>
+        </w:rPr>
+        <w:t xml:space="preserve"> -</w:t>
+      </w:r>
+      <w:proofErr w:type="spellStart"/>
+      <w:r>
+        <w:rPr>
+          <w:rFonts w:ascii="Courier New" w:hAnsi="Courier New" w:cs="Courier New"/>
+          <w:sz w:val="20"/>
+          <w:szCs w:val="20"/>
+        </w:rPr>
+        <w:t>ManagementOS</w:t>
+      </w:r>
+      <w:proofErr w:type="spellEnd"/>
+      <w:r>
+        <w:rPr>
+          <w:rFonts w:ascii="Courier New" w:hAnsi="Courier New" w:cs="Courier New"/>
+          <w:sz w:val="20"/>
+          <w:szCs w:val="20"/>
+        </w:rPr>
+        <w:t xml:space="preserve"> -</w:t>
+      </w:r>
+      <w:proofErr w:type="spellStart"/>
+      <w:r>
+        <w:rPr>
+          <w:rFonts w:ascii="Courier New" w:hAnsi="Courier New" w:cs="Courier New"/>
+          <w:sz w:val="20"/>
+          <w:szCs w:val="20"/>
+        </w:rPr>
+        <w:t>VMNetworkAdapterName</w:t>
+      </w:r>
+      <w:proofErr w:type="spellEnd"/>
+      <w:r>
+        <w:rPr>
+          <w:rFonts w:ascii="Courier New" w:hAnsi="Courier New" w:cs="Courier New"/>
+          <w:sz w:val="20"/>
+          <w:szCs w:val="20"/>
+        </w:rPr>
+        <w:t xml:space="preserve"> SMB1</w:t>
+      </w:r>
+    </w:p>
+    <w:p>
+      <w:r>
+        <w:t xml:space="preserve">Let’s review what the host </w:t>
+      </w:r>
+      <w:proofErr w:type="spellStart"/>
+      <w:r>
+        <w:t>vNICs</w:t>
+      </w:r>
+      <w:proofErr w:type="spellEnd"/>
+      <w:r>
+        <w:t xml:space="preserve"> are now:</w:t>
+      </w:r>
     </w:p>
     <w:p>
       <w:pPr>
@@ -20965,26 +21129,34 @@
     </w:p>
     <w:p>
       <w:r>
-        <w:t>which will return something like</w:t>
-      </w:r>
-    </w:p>
-    <w:p>
-      <w:pPr>
-        <w:spacing w:after="0"/>
-        <w:ind w:left="360"/>
-        <w:rPr>
-          <w:rFonts w:ascii="Courier New" w:hAnsi="Courier New" w:cs="Courier New"/>
-          <w:sz w:val="18"/>
-          <w:szCs w:val="18"/>
-        </w:rPr>
-      </w:pPr>
-      <w:r>
-        <w:rPr>
-          <w:rFonts w:ascii="Courier New" w:hAnsi="Courier New" w:cs="Courier New"/>
-          <w:sz w:val="18"/>
-          <w:szCs w:val="18"/>
-        </w:rPr>
-        <w:t xml:space="preserve">Name   </w:t>
+        <w:t xml:space="preserve">The </w:t>
+      </w:r>
+      <w:proofErr w:type="spellStart"/>
+      <w:r>
+        <w:t>ooutput</w:t>
+      </w:r>
+      <w:proofErr w:type="spellEnd"/>
+      <w:r>
+        <w:t xml:space="preserve"> should look like:</w:t>
+      </w:r>
+    </w:p>
+    <w:p>
+      <w:pPr>
+        <w:spacing w:after="0"/>
+        <w:ind w:left="360"/>
+        <w:rPr>
+          <w:rFonts w:ascii="Courier New" w:hAnsi="Courier New" w:cs="Courier New"/>
+          <w:sz w:val="18"/>
+          <w:szCs w:val="18"/>
+        </w:rPr>
+      </w:pPr>
+      <w:r>
+        <w:rPr>
+          <w:rFonts w:ascii="Courier New" w:hAnsi="Courier New" w:cs="Courier New"/>
+          <w:sz w:val="18"/>
+          <w:szCs w:val="18"/>
+        </w:rPr>
+        <w:t xml:space="preserve">Name </w:t>
       </w:r>
       <w:proofErr w:type="spellStart"/>
       <w:r>
@@ -21085,111 +21257,139 @@
           <w:sz w:val="18"/>
           <w:szCs w:val="18"/>
         </w:rPr>
-        <w:t>----   -------------- ------ ---------- ----------   ------ -----------</w:t>
-      </w:r>
-    </w:p>
-    <w:p>
-      <w:pPr>
-        <w:ind w:left="360"/>
-        <w:rPr>
-          <w:rFonts w:ascii="Courier New" w:hAnsi="Courier New" w:cs="Courier New"/>
-          <w:sz w:val="18"/>
-          <w:szCs w:val="18"/>
-        </w:rPr>
-      </w:pPr>
-      <w:proofErr w:type="gramStart"/>
-      <w:r>
-        <w:rPr>
-          <w:rFonts w:ascii="Courier New" w:hAnsi="Courier New" w:cs="Courier New"/>
-          <w:sz w:val="18"/>
-          <w:szCs w:val="18"/>
-        </w:rPr>
-        <w:t>RTEST  True</w:t>
-      </w:r>
-      <w:proofErr w:type="gramEnd"/>
-      <w:r>
-        <w:rPr>
-          <w:rFonts w:ascii="Courier New" w:hAnsi="Courier New" w:cs="Courier New"/>
-          <w:sz w:val="18"/>
-          <w:szCs w:val="18"/>
-        </w:rPr>
-        <w:t xml:space="preserve">                  RTEST      E41D2D074071 {Ok}   </w:t>
-      </w:r>
-    </w:p>
-    <w:p>
-      <w:r>
-        <w:t xml:space="preserve">The first vNIC exposed in the host partition is traditionally used for management (e.g., remote access, etc.) while this guide is setting up the host to use RDMA from the host. While we could work with having the interface name the same as the switch name, it’s more convenient to rename the host vNIC to a meaningful name.  </w:t>
-      </w:r>
-    </w:p>
-    <w:p>
-      <w:pPr>
-        <w:rPr>
-          <w:rFonts w:ascii="Courier New" w:hAnsi="Courier New" w:cs="Courier New"/>
-          <w:sz w:val="20"/>
-          <w:szCs w:val="20"/>
-        </w:rPr>
-      </w:pPr>
-      <w:r>
-        <w:rPr>
-          <w:rFonts w:ascii="Courier New" w:hAnsi="Courier New" w:cs="Courier New"/>
-          <w:sz w:val="20"/>
-          <w:szCs w:val="20"/>
-        </w:rPr>
-        <w:t xml:space="preserve">  PS&gt; Rename-</w:t>
-      </w:r>
-      <w:proofErr w:type="spellStart"/>
-      <w:r>
-        <w:rPr>
-          <w:rFonts w:ascii="Courier New" w:hAnsi="Courier New" w:cs="Courier New"/>
-          <w:sz w:val="20"/>
-          <w:szCs w:val="20"/>
-        </w:rPr>
+        <w:t>---- -------------- ------ ---------- ----------   ------ -----------</w:t>
+      </w:r>
+    </w:p>
+    <w:p>
+      <w:pPr>
+        <w:spacing w:after="0"/>
+        <w:ind w:left="360"/>
+        <w:rPr>
+          <w:rFonts w:ascii="Courier New" w:hAnsi="Courier New" w:cs="Courier New"/>
+          <w:sz w:val="18"/>
+          <w:szCs w:val="18"/>
+        </w:rPr>
+      </w:pPr>
+      <w:proofErr w:type="spellStart"/>
+      <w:r>
+        <w:rPr>
+          <w:rFonts w:ascii="Courier New" w:hAnsi="Courier New" w:cs="Courier New"/>
+          <w:sz w:val="18"/>
+          <w:szCs w:val="18"/>
+          <w:highlight w:val="yellow"/>
+        </w:rPr>
+        <w:t>Mgmt</w:t>
+      </w:r>
+      <w:proofErr w:type="spellEnd"/>
+      <w:r>
+        <w:rPr>
+          <w:rFonts w:ascii="Courier New" w:hAnsi="Courier New" w:cs="Courier New"/>
+          <w:sz w:val="18"/>
+          <w:szCs w:val="18"/>
+        </w:rPr>
+        <w:t xml:space="preserve"> True                  </w:t>
+      </w:r>
+      <w:proofErr w:type="spellStart"/>
+      <w:r>
+        <w:rPr>
+          <w:rFonts w:ascii="Courier New" w:hAnsi="Courier New" w:cs="Courier New"/>
+          <w:sz w:val="18"/>
+          <w:szCs w:val="18"/>
+        </w:rPr>
+        <w:t>Rtest</w:t>
+      </w:r>
+      <w:proofErr w:type="spellEnd"/>
+      <w:r>
+        <w:rPr>
+          <w:rFonts w:ascii="Courier New" w:hAnsi="Courier New" w:cs="Courier New"/>
+          <w:sz w:val="18"/>
+          <w:szCs w:val="18"/>
+        </w:rPr>
+        <w:t xml:space="preserve">      00155D579802 {Ok}</w:t>
+      </w:r>
+    </w:p>
+    <w:p>
+      <w:pPr>
+        <w:ind w:left="360"/>
+        <w:rPr>
+          <w:rFonts w:ascii="Courier New" w:hAnsi="Courier New" w:cs="Courier New"/>
+          <w:sz w:val="18"/>
+          <w:szCs w:val="18"/>
+        </w:rPr>
+      </w:pPr>
+      <w:r>
+        <w:rPr>
+          <w:rFonts w:ascii="Courier New" w:hAnsi="Courier New" w:cs="Courier New"/>
+          <w:sz w:val="18"/>
+          <w:szCs w:val="18"/>
+          <w:highlight w:val="yellow"/>
+        </w:rPr>
+        <w:t>SMB1</w:t>
+      </w:r>
+      <w:r>
+        <w:rPr>
+          <w:rFonts w:ascii="Courier New" w:hAnsi="Courier New" w:cs="Courier New"/>
+          <w:sz w:val="18"/>
+          <w:szCs w:val="18"/>
+        </w:rPr>
+        <w:t xml:space="preserve"> True                  </w:t>
+      </w:r>
+      <w:proofErr w:type="spellStart"/>
+      <w:r>
+        <w:rPr>
+          <w:rFonts w:ascii="Courier New" w:hAnsi="Courier New" w:cs="Courier New"/>
+          <w:sz w:val="18"/>
+          <w:szCs w:val="18"/>
+        </w:rPr>
+        <w:t>Rtest</w:t>
+      </w:r>
+      <w:proofErr w:type="spellEnd"/>
+      <w:r>
+        <w:rPr>
+          <w:rFonts w:ascii="Courier New" w:hAnsi="Courier New" w:cs="Courier New"/>
+          <w:sz w:val="18"/>
+          <w:szCs w:val="18"/>
+        </w:rPr>
+        <w:t xml:space="preserve">      00155D579803 {Ok}</w:t>
+      </w:r>
+    </w:p>
+    <w:p>
+      <w:r>
+        <w:t>Since the Get-NetAdapter and Get-</w:t>
+      </w:r>
+      <w:proofErr w:type="spellStart"/>
+      <w:r>
         <w:t>VMNetworkAdapter</w:t>
       </w:r>
       <w:proofErr w:type="spellEnd"/>
       <w:r>
-        <w:rPr>
-          <w:rFonts w:ascii="Courier New" w:hAnsi="Courier New" w:cs="Courier New"/>
-          <w:sz w:val="20"/>
-          <w:szCs w:val="20"/>
-        </w:rPr>
-        <w:t xml:space="preserve"> -</w:t>
-      </w:r>
-      <w:proofErr w:type="spellStart"/>
-      <w:r>
-        <w:rPr>
-          <w:rFonts w:ascii="Courier New" w:hAnsi="Courier New" w:cs="Courier New"/>
-          <w:sz w:val="20"/>
-          <w:szCs w:val="20"/>
-        </w:rPr>
-        <w:t>ManagementOS</w:t>
-      </w:r>
-      <w:proofErr w:type="spellEnd"/>
-      <w:r>
-        <w:rPr>
-          <w:rFonts w:ascii="Courier New" w:hAnsi="Courier New" w:cs="Courier New"/>
-          <w:sz w:val="20"/>
-          <w:szCs w:val="20"/>
-        </w:rPr>
-        <w:t xml:space="preserve"> -</w:t>
-      </w:r>
-      <w:proofErr w:type="spellStart"/>
-      <w:r>
-        <w:rPr>
-          <w:rFonts w:ascii="Courier New" w:hAnsi="Courier New" w:cs="Courier New"/>
-          <w:sz w:val="20"/>
-          <w:szCs w:val="20"/>
-        </w:rPr>
-        <w:t>VMNetworkAdapterName</w:t>
-      </w:r>
-      <w:proofErr w:type="spellEnd"/>
-      <w:r>
-        <w:rPr>
-          <w:rFonts w:ascii="Courier New" w:hAnsi="Courier New" w:cs="Courier New"/>
-          <w:sz w:val="20"/>
-          <w:szCs w:val="20"/>
-        </w:rPr>
-        <w:t xml:space="preserve"> </w:t>
+        <w:t xml:space="preserve"> cmdlet families report different names for these vNIC interfaces, it simplifies our lives to make them identical.  We rename the Get-NetAdapter view of the </w:t>
+      </w:r>
+      <w:proofErr w:type="spellStart"/>
+      <w:r>
+        <w:t>vNICs</w:t>
+      </w:r>
+      <w:proofErr w:type="spellEnd"/>
+      <w:r>
+        <w:t>.</w:t>
+      </w:r>
+    </w:p>
+    <w:p>
+      <w:pPr>
+        <w:spacing w:after="0"/>
+        <w:rPr>
+          <w:rFonts w:ascii="Courier New" w:hAnsi="Courier New" w:cs="Courier New"/>
+          <w:sz w:val="20"/>
+          <w:szCs w:val="20"/>
+        </w:rPr>
+      </w:pPr>
+      <w:r>
+        <w:rPr>
+          <w:rFonts w:ascii="Courier New" w:hAnsi="Courier New" w:cs="Courier New"/>
+          <w:sz w:val="20"/>
+          <w:szCs w:val="20"/>
+        </w:rPr>
+        <w:t xml:space="preserve">  PS&gt; Rename-NetAdapter "*</w:t>
       </w:r>
       <w:proofErr w:type="spellStart"/>
       <w:r>
@@ -21201,501 +21401,40 @@
         <w:t>Mgmt</w:t>
       </w:r>
       <w:proofErr w:type="spellEnd"/>
-    </w:p>
-    <w:p>
-      <w:r>
-        <w:t>Since we want to use a vNIC to carry SMB traffic, we create a new vNIC for that.</w:t>
-      </w:r>
-    </w:p>
-    <w:p>
-      <w:pPr>
-        <w:rPr>
-          <w:rFonts w:ascii="Courier New" w:hAnsi="Courier New" w:cs="Courier New"/>
-          <w:sz w:val="20"/>
-          <w:szCs w:val="20"/>
-        </w:rPr>
-      </w:pPr>
-      <w:r>
-        <w:rPr>
-          <w:rFonts w:ascii="Courier New" w:hAnsi="Courier New" w:cs="Courier New"/>
-          <w:sz w:val="20"/>
-          <w:szCs w:val="20"/>
-        </w:rPr>
-        <w:t xml:space="preserve">  PS&gt; Add-</w:t>
-      </w:r>
-      <w:proofErr w:type="spellStart"/>
-      <w:r>
-        <w:rPr>
-          <w:rFonts w:ascii="Courier New" w:hAnsi="Courier New" w:cs="Courier New"/>
-          <w:sz w:val="20"/>
-          <w:szCs w:val="20"/>
-        </w:rPr>
-        <w:t>VMNetworkAdapter</w:t>
-      </w:r>
-      <w:proofErr w:type="spellEnd"/>
-      <w:r>
-        <w:rPr>
-          <w:rFonts w:ascii="Courier New" w:hAnsi="Courier New" w:cs="Courier New"/>
-          <w:sz w:val="20"/>
-          <w:szCs w:val="20"/>
-        </w:rPr>
-        <w:t xml:space="preserve"> -</w:t>
-      </w:r>
-      <w:proofErr w:type="spellStart"/>
-      <w:r>
-        <w:rPr>
-          <w:rFonts w:ascii="Courier New" w:hAnsi="Courier New" w:cs="Courier New"/>
-          <w:sz w:val="20"/>
-          <w:szCs w:val="20"/>
-        </w:rPr>
-        <w:t>ManagementOS</w:t>
-      </w:r>
-      <w:proofErr w:type="spellEnd"/>
-      <w:r>
-        <w:rPr>
-          <w:rFonts w:ascii="Courier New" w:hAnsi="Courier New" w:cs="Courier New"/>
-          <w:sz w:val="20"/>
-          <w:szCs w:val="20"/>
-        </w:rPr>
-        <w:t xml:space="preserve"> -</w:t>
-      </w:r>
-      <w:proofErr w:type="spellStart"/>
-      <w:r>
-        <w:rPr>
-          <w:rFonts w:ascii="Courier New" w:hAnsi="Courier New" w:cs="Courier New"/>
-          <w:sz w:val="20"/>
-          <w:szCs w:val="20"/>
-        </w:rPr>
-        <w:t>VMNetworkAdapterName</w:t>
-      </w:r>
-      <w:proofErr w:type="spellEnd"/>
-      <w:r>
-        <w:rPr>
-          <w:rFonts w:ascii="Courier New" w:hAnsi="Courier New" w:cs="Courier New"/>
-          <w:sz w:val="20"/>
-          <w:szCs w:val="20"/>
-        </w:rPr>
-        <w:t xml:space="preserve"> SMB1</w:t>
-      </w:r>
-    </w:p>
-    <w:p>
-      <w:r>
-        <w:t xml:space="preserve">Let’s review what the host </w:t>
-      </w:r>
-      <w:proofErr w:type="spellStart"/>
-      <w:r>
-        <w:t>vNICs</w:t>
-      </w:r>
-      <w:proofErr w:type="spellEnd"/>
-      <w:r>
-        <w:t xml:space="preserve"> are now:</w:t>
-      </w:r>
-    </w:p>
-    <w:p>
-      <w:pPr>
-        <w:rPr>
-          <w:rFonts w:ascii="Courier New" w:hAnsi="Courier New" w:cs="Courier New"/>
-          <w:sz w:val="20"/>
-          <w:szCs w:val="20"/>
-        </w:rPr>
-      </w:pPr>
-      <w:r>
-        <w:rPr>
-          <w:rFonts w:ascii="Courier New" w:hAnsi="Courier New" w:cs="Courier New"/>
-          <w:sz w:val="20"/>
-          <w:szCs w:val="20"/>
-        </w:rPr>
-        <w:t xml:space="preserve">  PS&gt; Get-</w:t>
-      </w:r>
-      <w:proofErr w:type="spellStart"/>
-      <w:r>
-        <w:rPr>
-          <w:rFonts w:ascii="Courier New" w:hAnsi="Courier New" w:cs="Courier New"/>
-          <w:sz w:val="20"/>
-          <w:szCs w:val="20"/>
-        </w:rPr>
-        <w:t>VMNetworkAdapter</w:t>
-      </w:r>
-      <w:proofErr w:type="spellEnd"/>
-      <w:r>
-        <w:rPr>
-          <w:rFonts w:ascii="Courier New" w:hAnsi="Courier New" w:cs="Courier New"/>
-          <w:sz w:val="20"/>
-          <w:szCs w:val="20"/>
-        </w:rPr>
-        <w:t xml:space="preserve"> -</w:t>
-      </w:r>
-      <w:proofErr w:type="spellStart"/>
-      <w:r>
-        <w:rPr>
-          <w:rFonts w:ascii="Courier New" w:hAnsi="Courier New" w:cs="Courier New"/>
-          <w:sz w:val="20"/>
-          <w:szCs w:val="20"/>
-        </w:rPr>
-        <w:t>ManagementOS</w:t>
-      </w:r>
-      <w:proofErr w:type="spellEnd"/>
-    </w:p>
-    <w:p>
-      <w:r>
-        <w:t xml:space="preserve">The </w:t>
-      </w:r>
-      <w:proofErr w:type="spellStart"/>
-      <w:r>
-        <w:t>ooutput</w:t>
-      </w:r>
-      <w:proofErr w:type="spellEnd"/>
-      <w:r>
-        <w:t xml:space="preserve"> should look like:</w:t>
-      </w:r>
-    </w:p>
-    <w:p>
-      <w:pPr>
-        <w:spacing w:after="0"/>
-        <w:ind w:left="360"/>
-        <w:rPr>
-          <w:rFonts w:ascii="Courier New" w:hAnsi="Courier New" w:cs="Courier New"/>
-          <w:sz w:val="18"/>
-          <w:szCs w:val="18"/>
-        </w:rPr>
-      </w:pPr>
-      <w:r>
-        <w:rPr>
-          <w:rFonts w:ascii="Courier New" w:hAnsi="Courier New" w:cs="Courier New"/>
-          <w:sz w:val="18"/>
-          <w:szCs w:val="18"/>
-        </w:rPr>
-        <w:t xml:space="preserve">Name </w:t>
-      </w:r>
-      <w:proofErr w:type="spellStart"/>
-      <w:r>
-        <w:rPr>
-          <w:rFonts w:ascii="Courier New" w:hAnsi="Courier New" w:cs="Courier New"/>
-          <w:sz w:val="18"/>
-          <w:szCs w:val="18"/>
-        </w:rPr>
-        <w:t>IsManagementOs</w:t>
-      </w:r>
-      <w:proofErr w:type="spellEnd"/>
-      <w:r>
-        <w:rPr>
-          <w:rFonts w:ascii="Courier New" w:hAnsi="Courier New" w:cs="Courier New"/>
-          <w:sz w:val="18"/>
-          <w:szCs w:val="18"/>
-        </w:rPr>
-        <w:t xml:space="preserve"> </w:t>
-      </w:r>
-      <w:proofErr w:type="spellStart"/>
-      <w:r>
-        <w:rPr>
-          <w:rFonts w:ascii="Courier New" w:hAnsi="Courier New" w:cs="Courier New"/>
-          <w:sz w:val="18"/>
-          <w:szCs w:val="18"/>
-        </w:rPr>
-        <w:t>VMName</w:t>
-      </w:r>
-      <w:proofErr w:type="spellEnd"/>
-      <w:r>
-        <w:rPr>
-          <w:rFonts w:ascii="Courier New" w:hAnsi="Courier New" w:cs="Courier New"/>
-          <w:sz w:val="18"/>
-          <w:szCs w:val="18"/>
-        </w:rPr>
-        <w:t xml:space="preserve"> </w:t>
-      </w:r>
-      <w:proofErr w:type="spellStart"/>
-      <w:r>
-        <w:rPr>
-          <w:rFonts w:ascii="Courier New" w:hAnsi="Courier New" w:cs="Courier New"/>
-          <w:sz w:val="18"/>
-          <w:szCs w:val="18"/>
-        </w:rPr>
-        <w:t>SwitchName</w:t>
-      </w:r>
-      <w:proofErr w:type="spellEnd"/>
-      <w:r>
-        <w:rPr>
-          <w:rFonts w:ascii="Courier New" w:hAnsi="Courier New" w:cs="Courier New"/>
-          <w:sz w:val="18"/>
-          <w:szCs w:val="18"/>
-        </w:rPr>
-        <w:t xml:space="preserve"> </w:t>
-      </w:r>
-      <w:proofErr w:type="spellStart"/>
-      <w:r>
-        <w:rPr>
-          <w:rFonts w:ascii="Courier New" w:hAnsi="Courier New" w:cs="Courier New"/>
-          <w:sz w:val="18"/>
-          <w:szCs w:val="18"/>
-        </w:rPr>
-        <w:t>MacAddress</w:t>
-      </w:r>
-      <w:proofErr w:type="spellEnd"/>
-      <w:r>
-        <w:rPr>
-          <w:rFonts w:ascii="Courier New" w:hAnsi="Courier New" w:cs="Courier New"/>
-          <w:sz w:val="18"/>
-          <w:szCs w:val="18"/>
-        </w:rPr>
-        <w:t xml:space="preserve">   Status </w:t>
-      </w:r>
-      <w:proofErr w:type="spellStart"/>
-      <w:r>
-        <w:rPr>
-          <w:rFonts w:ascii="Courier New" w:hAnsi="Courier New" w:cs="Courier New"/>
-          <w:sz w:val="18"/>
-          <w:szCs w:val="18"/>
-        </w:rPr>
-        <w:t>IPAddresses</w:t>
-      </w:r>
-      <w:proofErr w:type="spellEnd"/>
-    </w:p>
-    <w:p>
-      <w:pPr>
-        <w:spacing w:after="0"/>
-        <w:ind w:left="360"/>
-        <w:rPr>
-          <w:rFonts w:ascii="Courier New" w:hAnsi="Courier New" w:cs="Courier New"/>
-          <w:sz w:val="18"/>
-          <w:szCs w:val="18"/>
-        </w:rPr>
-      </w:pPr>
-      <w:r>
-        <w:rPr>
-          <w:rFonts w:ascii="Courier New" w:hAnsi="Courier New" w:cs="Courier New"/>
-          <w:sz w:val="18"/>
-          <w:szCs w:val="18"/>
-        </w:rPr>
-        <w:t>---- -------------- ------ ---------- ----------   ------ -----------</w:t>
-      </w:r>
-    </w:p>
-    <w:p>
-      <w:pPr>
-        <w:spacing w:after="0"/>
-        <w:ind w:left="360"/>
-        <w:rPr>
-          <w:rFonts w:ascii="Courier New" w:hAnsi="Courier New" w:cs="Courier New"/>
-          <w:sz w:val="18"/>
-          <w:szCs w:val="18"/>
-        </w:rPr>
-      </w:pPr>
-      <w:proofErr w:type="spellStart"/>
-      <w:r>
-        <w:rPr>
-          <w:rFonts w:ascii="Courier New" w:hAnsi="Courier New" w:cs="Courier New"/>
-          <w:sz w:val="18"/>
-          <w:szCs w:val="18"/>
-          <w:highlight w:val="yellow"/>
+      <w:r>
+        <w:rPr>
+          <w:rFonts w:ascii="Courier New" w:hAnsi="Courier New" w:cs="Courier New"/>
+          <w:sz w:val="20"/>
+          <w:szCs w:val="20"/>
+        </w:rPr>
+        <w:t xml:space="preserve">*" </w:t>
+      </w:r>
+      <w:proofErr w:type="spellStart"/>
+      <w:r>
+        <w:rPr>
+          <w:rFonts w:ascii="Courier New" w:hAnsi="Courier New" w:cs="Courier New"/>
+          <w:sz w:val="20"/>
+          <w:szCs w:val="20"/>
         </w:rPr>
         <w:t>Mgmt</w:t>
       </w:r>
       <w:proofErr w:type="spellEnd"/>
-      <w:r>
-        <w:rPr>
-          <w:rFonts w:ascii="Courier New" w:hAnsi="Courier New" w:cs="Courier New"/>
-          <w:sz w:val="18"/>
-          <w:szCs w:val="18"/>
-        </w:rPr>
-        <w:t xml:space="preserve"> True                  </w:t>
-      </w:r>
-      <w:proofErr w:type="spellStart"/>
-      <w:r>
-        <w:rPr>
-          <w:rFonts w:ascii="Courier New" w:hAnsi="Courier New" w:cs="Courier New"/>
-          <w:sz w:val="18"/>
-          <w:szCs w:val="18"/>
-        </w:rPr>
-        <w:t>Rtest</w:t>
-      </w:r>
-      <w:proofErr w:type="spellEnd"/>
-      <w:r>
-        <w:rPr>
-          <w:rFonts w:ascii="Courier New" w:hAnsi="Courier New" w:cs="Courier New"/>
-          <w:sz w:val="18"/>
-          <w:szCs w:val="18"/>
-        </w:rPr>
-        <w:t xml:space="preserve">      00155D579802 {Ok}</w:t>
-      </w:r>
-    </w:p>
-    <w:p>
-      <w:pPr>
-        <w:ind w:left="360"/>
-        <w:rPr>
-          <w:rFonts w:ascii="Courier New" w:hAnsi="Courier New" w:cs="Courier New"/>
-          <w:sz w:val="18"/>
-          <w:szCs w:val="18"/>
-        </w:rPr>
-      </w:pPr>
-      <w:r>
-        <w:rPr>
-          <w:rFonts w:ascii="Courier New" w:hAnsi="Courier New" w:cs="Courier New"/>
-          <w:sz w:val="18"/>
-          <w:szCs w:val="18"/>
-          <w:highlight w:val="yellow"/>
-        </w:rPr>
-        <w:t>SMB1</w:t>
-      </w:r>
-      <w:r>
-        <w:rPr>
-          <w:rFonts w:ascii="Courier New" w:hAnsi="Courier New" w:cs="Courier New"/>
-          <w:sz w:val="18"/>
-          <w:szCs w:val="18"/>
-        </w:rPr>
-        <w:t xml:space="preserve"> True                  </w:t>
-      </w:r>
-      <w:proofErr w:type="spellStart"/>
-      <w:r>
-        <w:rPr>
-          <w:rFonts w:ascii="Courier New" w:hAnsi="Courier New" w:cs="Courier New"/>
-          <w:sz w:val="18"/>
-          <w:szCs w:val="18"/>
-        </w:rPr>
-        <w:t>Rtest</w:t>
-      </w:r>
-      <w:proofErr w:type="spellEnd"/>
-      <w:r>
-        <w:rPr>
-          <w:rFonts w:ascii="Courier New" w:hAnsi="Courier New" w:cs="Courier New"/>
-          <w:sz w:val="18"/>
-          <w:szCs w:val="18"/>
-        </w:rPr>
-        <w:t xml:space="preserve">      00155D579803 {Ok}</w:t>
-      </w:r>
-    </w:p>
-    <w:p>
-      <w:r>
-        <w:t>Since the Get-</w:t>
-      </w:r>
-      <w:proofErr w:type="spellStart"/>
-      <w:r>
-        <w:t>NetAdapter</w:t>
-      </w:r>
-      <w:proofErr w:type="spellEnd"/>
-      <w:r>
-        <w:t xml:space="preserve"> and Get-</w:t>
-      </w:r>
-      <w:proofErr w:type="spellStart"/>
-      <w:r>
-        <w:t>VMNetworkAdapter</w:t>
-      </w:r>
-      <w:proofErr w:type="spellEnd"/>
-      <w:r>
-        <w:t xml:space="preserve"> cmdlet families report different names for these vNIC interfaces, it simplifies our lives to make them identical.  We rename the Get-</w:t>
-      </w:r>
-      <w:proofErr w:type="spellStart"/>
-      <w:r>
-        <w:t>NetAdapter</w:t>
-      </w:r>
-      <w:proofErr w:type="spellEnd"/>
-      <w:r>
-        <w:t xml:space="preserve"> view of the </w:t>
-      </w:r>
-      <w:proofErr w:type="spellStart"/>
-      <w:r>
-        <w:t>vNICs</w:t>
-      </w:r>
-      <w:proofErr w:type="spellEnd"/>
-      <w:r>
-        <w:t>.</w:t>
-      </w:r>
-    </w:p>
-    <w:p>
-      <w:pPr>
-        <w:spacing w:after="0"/>
-        <w:rPr>
-          <w:rFonts w:ascii="Courier New" w:hAnsi="Courier New" w:cs="Courier New"/>
-          <w:sz w:val="20"/>
-          <w:szCs w:val="20"/>
-        </w:rPr>
-      </w:pPr>
-      <w:r>
-        <w:rPr>
-          <w:rFonts w:ascii="Courier New" w:hAnsi="Courier New" w:cs="Courier New"/>
-          <w:sz w:val="20"/>
-          <w:szCs w:val="20"/>
-        </w:rPr>
-        <w:t xml:space="preserve">  PS&gt; Rename-</w:t>
-      </w:r>
-      <w:proofErr w:type="spellStart"/>
-      <w:r>
-        <w:rPr>
-          <w:rFonts w:ascii="Courier New" w:hAnsi="Courier New" w:cs="Courier New"/>
-          <w:sz w:val="20"/>
-          <w:szCs w:val="20"/>
-        </w:rPr>
-        <w:t>NetAdapter</w:t>
-      </w:r>
-      <w:proofErr w:type="spellEnd"/>
-      <w:r>
-        <w:rPr>
-          <w:rFonts w:ascii="Courier New" w:hAnsi="Courier New" w:cs="Courier New"/>
-          <w:sz w:val="20"/>
-          <w:szCs w:val="20"/>
-        </w:rPr>
-        <w:t xml:space="preserve"> "*</w:t>
-      </w:r>
-      <w:proofErr w:type="spellStart"/>
-      <w:r>
-        <w:rPr>
-          <w:rFonts w:ascii="Courier New" w:hAnsi="Courier New" w:cs="Courier New"/>
-          <w:sz w:val="20"/>
-          <w:szCs w:val="20"/>
-        </w:rPr>
-        <w:t>Mgmt</w:t>
-      </w:r>
-      <w:proofErr w:type="spellEnd"/>
-      <w:r>
-        <w:rPr>
-          <w:rFonts w:ascii="Courier New" w:hAnsi="Courier New" w:cs="Courier New"/>
-          <w:sz w:val="20"/>
-          <w:szCs w:val="20"/>
-        </w:rPr>
-        <w:t xml:space="preserve">*" </w:t>
-      </w:r>
-      <w:proofErr w:type="spellStart"/>
-      <w:r>
-        <w:rPr>
-          <w:rFonts w:ascii="Courier New" w:hAnsi="Courier New" w:cs="Courier New"/>
-          <w:sz w:val="20"/>
-          <w:szCs w:val="20"/>
-        </w:rPr>
-        <w:t>Mgmt</w:t>
-      </w:r>
-      <w:proofErr w:type="spellEnd"/>
-    </w:p>
-    <w:p>
-      <w:pPr>
-        <w:rPr>
-          <w:rFonts w:ascii="Courier New" w:hAnsi="Courier New" w:cs="Courier New"/>
-          <w:sz w:val="20"/>
-          <w:szCs w:val="20"/>
-        </w:rPr>
-      </w:pPr>
-      <w:r>
-        <w:rPr>
-          <w:rFonts w:ascii="Courier New" w:hAnsi="Courier New" w:cs="Courier New"/>
-          <w:sz w:val="20"/>
-          <w:szCs w:val="20"/>
-        </w:rPr>
-        <w:t xml:space="preserve">  PS&gt; Rename-</w:t>
-      </w:r>
-      <w:proofErr w:type="spellStart"/>
-      <w:r>
-        <w:rPr>
-          <w:rFonts w:ascii="Courier New" w:hAnsi="Courier New" w:cs="Courier New"/>
-          <w:sz w:val="20"/>
-          <w:szCs w:val="20"/>
-        </w:rPr>
-        <w:t>NetAdapter</w:t>
-      </w:r>
-      <w:proofErr w:type="spellEnd"/>
-      <w:r>
-        <w:rPr>
-          <w:rFonts w:ascii="Courier New" w:hAnsi="Courier New" w:cs="Courier New"/>
-          <w:sz w:val="20"/>
-          <w:szCs w:val="20"/>
-        </w:rPr>
-        <w:t xml:space="preserve"> "*SMB1*" SMB1</w:t>
+    </w:p>
+    <w:p>
+      <w:pPr>
+        <w:rPr>
+          <w:rFonts w:ascii="Courier New" w:hAnsi="Courier New" w:cs="Courier New"/>
+          <w:sz w:val="20"/>
+          <w:szCs w:val="20"/>
+        </w:rPr>
+      </w:pPr>
+      <w:r>
+        <w:rPr>
+          <w:rFonts w:ascii="Courier New" w:hAnsi="Courier New" w:cs="Courier New"/>
+          <w:sz w:val="20"/>
+          <w:szCs w:val="20"/>
+        </w:rPr>
+        <w:t xml:space="preserve">  PS&gt; Rename-NetAdapter "*SMB1*" SMB1</w:t>
       </w:r>
     </w:p>
     <w:p>
@@ -21717,18 +21456,8 @@
           <w:sz w:val="20"/>
           <w:szCs w:val="20"/>
         </w:rPr>
-        <w:t xml:space="preserve">  PS&gt; Get-</w:t>
-      </w:r>
-      <w:proofErr w:type="spellStart"/>
-      <w:r>
-        <w:rPr>
-          <w:rFonts w:ascii="Courier New" w:hAnsi="Courier New" w:cs="Courier New"/>
-          <w:sz w:val="20"/>
-          <w:szCs w:val="20"/>
-        </w:rPr>
-        <w:t>NetAdapter</w:t>
-      </w:r>
-      <w:proofErr w:type="spellEnd"/>
+        <w:t xml:space="preserve">  PS&gt; Get-NetAdapter</w:t>
+      </w:r>
     </w:p>
     <w:p>
       <w:pPr>
@@ -22120,15 +21849,7 @@
     </w:p>
     <w:p>
       <w:r>
-        <w:t xml:space="preserve">Finally, we need to add the VLAN tag back to the SMB </w:t>
-      </w:r>
-      <w:proofErr w:type="gramStart"/>
-      <w:r>
-        <w:t>interface</w:t>
-      </w:r>
-      <w:proofErr w:type="gramEnd"/>
-      <w:r>
-        <w:t xml:space="preserve"> so it can communicate with the Host B network adapter.</w:t>
+        <w:t>Finally, we need to add the VLAN tag back to the SMB interface so it can communicate with the Host B network adapter.</w:t>
       </w:r>
     </w:p>
     <w:p>
@@ -23391,167 +23112,6 @@
     </w:p>
     <w:p>
       <w:pPr>
-        <w:keepNext/>
-        <w:spacing w:after="0"/>
-        <w:ind w:left="360"/>
-        <w:rPr>
-          <w:rFonts w:ascii="Courier New" w:hAnsi="Courier New" w:cs="Courier New"/>
-          <w:sz w:val="18"/>
-          <w:szCs w:val="18"/>
-        </w:rPr>
-      </w:pPr>
-      <w:proofErr w:type="spellStart"/>
-      <w:r>
-        <w:rPr>
-          <w:rFonts w:ascii="Courier New" w:hAnsi="Courier New" w:cs="Courier New"/>
-          <w:sz w:val="18"/>
-          <w:szCs w:val="18"/>
-        </w:rPr>
-        <w:t>CimSession</w:t>
-      </w:r>
-      <w:proofErr w:type="spellEnd"/>
-      <w:r>
-        <w:rPr>
-          <w:rFonts w:ascii="Courier New" w:hAnsi="Courier New" w:cs="Courier New"/>
-          <w:sz w:val="18"/>
-          <w:szCs w:val="18"/>
-        </w:rPr>
-        <w:t xml:space="preserve">         </w:t>
-      </w:r>
-      <w:proofErr w:type="gramStart"/>
-      <w:r>
-        <w:rPr>
-          <w:rFonts w:ascii="Courier New" w:hAnsi="Courier New" w:cs="Courier New"/>
-          <w:sz w:val="18"/>
-          <w:szCs w:val="18"/>
-        </w:rPr>
-        <w:t xml:space="preserve">  :</w:t>
-      </w:r>
-      <w:proofErr w:type="gramEnd"/>
-      <w:r>
-        <w:rPr>
-          <w:rFonts w:ascii="Courier New" w:hAnsi="Courier New" w:cs="Courier New"/>
-          <w:sz w:val="18"/>
-          <w:szCs w:val="18"/>
-        </w:rPr>
-        <w:t xml:space="preserve"> </w:t>
-      </w:r>
-      <w:proofErr w:type="spellStart"/>
-      <w:r>
-        <w:rPr>
-          <w:rFonts w:ascii="Courier New" w:hAnsi="Courier New" w:cs="Courier New"/>
-          <w:sz w:val="18"/>
-          <w:szCs w:val="18"/>
-        </w:rPr>
-        <w:t>CimSession</w:t>
-      </w:r>
-      <w:proofErr w:type="spellEnd"/>
-      <w:r>
-        <w:rPr>
-          <w:rFonts w:ascii="Courier New" w:hAnsi="Courier New" w:cs="Courier New"/>
-          <w:sz w:val="18"/>
-          <w:szCs w:val="18"/>
-        </w:rPr>
-        <w:t>: .</w:t>
-      </w:r>
-    </w:p>
-    <w:p>
-      <w:pPr>
-        <w:keepNext/>
-        <w:spacing w:after="0"/>
-        <w:ind w:left="360"/>
-        <w:rPr>
-          <w:rFonts w:ascii="Courier New" w:hAnsi="Courier New" w:cs="Courier New"/>
-          <w:sz w:val="18"/>
-          <w:szCs w:val="18"/>
-        </w:rPr>
-      </w:pPr>
-      <w:proofErr w:type="spellStart"/>
-      <w:r>
-        <w:rPr>
-          <w:rFonts w:ascii="Courier New" w:hAnsi="Courier New" w:cs="Courier New"/>
-          <w:sz w:val="18"/>
-          <w:szCs w:val="18"/>
-        </w:rPr>
-        <w:t>ComputerName</w:t>
-      </w:r>
-      <w:proofErr w:type="spellEnd"/>
-      <w:r>
-        <w:rPr>
-          <w:rFonts w:ascii="Courier New" w:hAnsi="Courier New" w:cs="Courier New"/>
-          <w:sz w:val="18"/>
-          <w:szCs w:val="18"/>
-        </w:rPr>
-        <w:t xml:space="preserve">       </w:t>
-      </w:r>
-      <w:proofErr w:type="gramStart"/>
-      <w:r>
-        <w:rPr>
-          <w:rFonts w:ascii="Courier New" w:hAnsi="Courier New" w:cs="Courier New"/>
-          <w:sz w:val="18"/>
-          <w:szCs w:val="18"/>
-        </w:rPr>
-        <w:t xml:space="preserve">  :</w:t>
-      </w:r>
-      <w:proofErr w:type="gramEnd"/>
-      <w:r>
-        <w:rPr>
-          <w:rFonts w:ascii="Courier New" w:hAnsi="Courier New" w:cs="Courier New"/>
-          <w:sz w:val="18"/>
-          <w:szCs w:val="18"/>
-        </w:rPr>
-        <w:t xml:space="preserve"> DON-LAB-12</w:t>
-      </w:r>
-    </w:p>
-    <w:p>
-      <w:pPr>
-        <w:spacing w:after="0"/>
-        <w:ind w:left="360"/>
-        <w:rPr>
-          <w:rFonts w:ascii="Courier New" w:hAnsi="Courier New" w:cs="Courier New"/>
-          <w:sz w:val="18"/>
-          <w:szCs w:val="18"/>
-        </w:rPr>
-      </w:pPr>
-      <w:proofErr w:type="spellStart"/>
-      <w:r>
-        <w:rPr>
-          <w:rFonts w:ascii="Courier New" w:hAnsi="Courier New" w:cs="Courier New"/>
-          <w:sz w:val="18"/>
-          <w:szCs w:val="18"/>
-        </w:rPr>
-        <w:t>IsDeleted</w:t>
-      </w:r>
-      <w:proofErr w:type="spellEnd"/>
-      <w:r>
-        <w:rPr>
-          <w:rFonts w:ascii="Courier New" w:hAnsi="Courier New" w:cs="Courier New"/>
-          <w:sz w:val="18"/>
-          <w:szCs w:val="18"/>
-        </w:rPr>
-        <w:t xml:space="preserve">          </w:t>
-      </w:r>
-      <w:proofErr w:type="gramStart"/>
-      <w:r>
-        <w:rPr>
-          <w:rFonts w:ascii="Courier New" w:hAnsi="Courier New" w:cs="Courier New"/>
-          <w:sz w:val="18"/>
-          <w:szCs w:val="18"/>
-        </w:rPr>
-        <w:t xml:space="preserve">  :</w:t>
-      </w:r>
-      <w:proofErr w:type="gramEnd"/>
-      <w:r>
-        <w:rPr>
-          <w:rFonts w:ascii="Courier New" w:hAnsi="Courier New" w:cs="Courier New"/>
-          <w:sz w:val="18"/>
-          <w:szCs w:val="18"/>
-        </w:rPr>
-        <w:t xml:space="preserve"> False</w:t>
-      </w:r>
-    </w:p>
-    <w:p>
-      <w:pPr>
         <w:spacing w:after="0"/>
         <w:rPr>
           <w:rFonts w:ascii="Courier New" w:hAnsi="Courier New" w:cs="Courier New"/>
@@ -23836,92 +23396,82 @@
           <w:sz w:val="20"/>
           <w:szCs w:val="20"/>
         </w:rPr>
+        <w:t xml:space="preserve">  PS&gt; Test-</w:t>
+      </w:r>
+      <w:proofErr w:type="spellStart"/>
+      <w:r>
+        <w:rPr>
+          <w:rFonts w:ascii="Courier New" w:hAnsi="Courier New" w:cs="Courier New"/>
+          <w:sz w:val="20"/>
+          <w:szCs w:val="20"/>
+        </w:rPr>
+        <w:t>NetConnection</w:t>
+      </w:r>
+      <w:proofErr w:type="spellEnd"/>
+      <w:r>
+        <w:rPr>
+          <w:rFonts w:ascii="Courier New" w:hAnsi="Courier New" w:cs="Courier New"/>
+          <w:sz w:val="20"/>
+          <w:szCs w:val="20"/>
+        </w:rPr>
+        <w:t xml:space="preserve"> 192.168.1.5</w:t>
+      </w:r>
+    </w:p>
+    <w:p>
+      <w:pPr>
+        <w:spacing w:after="0"/>
+        <w:ind w:left="360"/>
+        <w:rPr>
+          <w:rFonts w:ascii="Courier New" w:hAnsi="Courier New" w:cs="Courier New"/>
+          <w:sz w:val="18"/>
+          <w:szCs w:val="18"/>
+        </w:rPr>
+      </w:pPr>
+      <w:r>
+        <w:rPr>
+          <w:rFonts w:ascii="Courier New" w:hAnsi="Courier New" w:cs="Courier New"/>
+          <w:sz w:val="18"/>
+          <w:szCs w:val="18"/>
+        </w:rPr>
+        <w:t xml:space="preserve">ComputerName         </w:t>
+      </w:r>
+      <w:proofErr w:type="gramStart"/>
+      <w:r>
+        <w:rPr>
+          <w:rFonts w:ascii="Courier New" w:hAnsi="Courier New" w:cs="Courier New"/>
+          <w:sz w:val="18"/>
+          <w:szCs w:val="18"/>
+        </w:rPr>
+        <w:t xml:space="preserve">  :</w:t>
+      </w:r>
+      <w:proofErr w:type="gramEnd"/>
+      <w:r>
+        <w:rPr>
+          <w:rFonts w:ascii="Courier New" w:hAnsi="Courier New" w:cs="Courier New"/>
+          <w:sz w:val="18"/>
+          <w:szCs w:val="18"/>
+        </w:rPr>
+        <w:t xml:space="preserve"> 192.168.1.5</w:t>
+      </w:r>
+    </w:p>
+    <w:p>
+      <w:pPr>
+        <w:spacing w:after="0"/>
+        <w:ind w:left="360"/>
+        <w:rPr>
+          <w:rFonts w:ascii="Courier New" w:hAnsi="Courier New" w:cs="Courier New"/>
+          <w:sz w:val="18"/>
+          <w:szCs w:val="18"/>
+        </w:rPr>
+      </w:pPr>
+      <w:proofErr w:type="spellStart"/>
+      <w:r>
+        <w:rPr>
+          <w:rFonts w:ascii="Courier New" w:hAnsi="Courier New" w:cs="Courier New"/>
+          <w:sz w:val="18"/>
+          <w:szCs w:val="18"/>
+        </w:rPr>
         <w:lastRenderedPageBreak/>
-        <w:t xml:space="preserve">  PS&gt; Test-</w:t>
-      </w:r>
-      <w:proofErr w:type="spellStart"/>
-      <w:r>
-        <w:rPr>
-          <w:rFonts w:ascii="Courier New" w:hAnsi="Courier New" w:cs="Courier New"/>
-          <w:sz w:val="20"/>
-          <w:szCs w:val="20"/>
-        </w:rPr>
-        <w:t>NetConnection</w:t>
-      </w:r>
-      <w:proofErr w:type="spellEnd"/>
-      <w:r>
-        <w:rPr>
-          <w:rFonts w:ascii="Courier New" w:hAnsi="Courier New" w:cs="Courier New"/>
-          <w:sz w:val="20"/>
-          <w:szCs w:val="20"/>
-        </w:rPr>
-        <w:t xml:space="preserve"> 192.168.1.5</w:t>
-      </w:r>
-    </w:p>
-    <w:p>
-      <w:pPr>
-        <w:spacing w:after="0"/>
-        <w:ind w:left="360"/>
-        <w:rPr>
-          <w:rFonts w:ascii="Courier New" w:hAnsi="Courier New" w:cs="Courier New"/>
-          <w:sz w:val="18"/>
-          <w:szCs w:val="18"/>
-        </w:rPr>
-      </w:pPr>
-      <w:proofErr w:type="spellStart"/>
-      <w:r>
-        <w:rPr>
-          <w:rFonts w:ascii="Courier New" w:hAnsi="Courier New" w:cs="Courier New"/>
-          <w:sz w:val="18"/>
-          <w:szCs w:val="18"/>
-        </w:rPr>
-        <w:t>ComputerName</w:t>
-      </w:r>
-      <w:proofErr w:type="spellEnd"/>
-      <w:r>
-        <w:rPr>
-          <w:rFonts w:ascii="Courier New" w:hAnsi="Courier New" w:cs="Courier New"/>
-          <w:sz w:val="18"/>
-          <w:szCs w:val="18"/>
-        </w:rPr>
-        <w:t xml:space="preserve">         </w:t>
-      </w:r>
-      <w:proofErr w:type="gramStart"/>
-      <w:r>
-        <w:rPr>
-          <w:rFonts w:ascii="Courier New" w:hAnsi="Courier New" w:cs="Courier New"/>
-          <w:sz w:val="18"/>
-          <w:szCs w:val="18"/>
-        </w:rPr>
-        <w:t xml:space="preserve">  :</w:t>
-      </w:r>
-      <w:proofErr w:type="gramEnd"/>
-      <w:r>
-        <w:rPr>
-          <w:rFonts w:ascii="Courier New" w:hAnsi="Courier New" w:cs="Courier New"/>
-          <w:sz w:val="18"/>
-          <w:szCs w:val="18"/>
-        </w:rPr>
-        <w:t xml:space="preserve"> 192.168.1.5</w:t>
-      </w:r>
-    </w:p>
-    <w:p>
-      <w:pPr>
-        <w:spacing w:after="0"/>
-        <w:ind w:left="360"/>
-        <w:rPr>
-          <w:rFonts w:ascii="Courier New" w:hAnsi="Courier New" w:cs="Courier New"/>
-          <w:sz w:val="18"/>
-          <w:szCs w:val="18"/>
-        </w:rPr>
-      </w:pPr>
-      <w:proofErr w:type="spellStart"/>
-      <w:r>
-        <w:rPr>
-          <w:rFonts w:ascii="Courier New" w:hAnsi="Courier New" w:cs="Courier New"/>
-          <w:sz w:val="18"/>
-          <w:szCs w:val="18"/>
-        </w:rPr>
         <w:t>RemoteAddress</w:t>
       </w:r>
       <w:proofErr w:type="spellEnd"/>
@@ -24697,14 +24247,308 @@
           <w:szCs w:val="18"/>
         </w:rPr>
       </w:pPr>
-      <w:proofErr w:type="spellStart"/>
-      <w:r>
-        <w:rPr>
-          <w:rFonts w:ascii="Courier New" w:hAnsi="Courier New" w:cs="Courier New"/>
-          <w:sz w:val="18"/>
-          <w:szCs w:val="18"/>
-        </w:rPr>
-        <w:t>CimSession</w:t>
+    </w:p>
+    <w:p>
+      <w:pPr>
+        <w:spacing w:after="0"/>
+        <w:ind w:left="360"/>
+        <w:rPr>
+          <w:rFonts w:ascii="Courier New" w:hAnsi="Courier New" w:cs="Courier New"/>
+          <w:sz w:val="18"/>
+          <w:szCs w:val="18"/>
+        </w:rPr>
+      </w:pPr>
+      <w:proofErr w:type="spellStart"/>
+      <w:r>
+        <w:rPr>
+          <w:rFonts w:ascii="Courier New" w:hAnsi="Courier New" w:cs="Courier New"/>
+          <w:sz w:val="18"/>
+          <w:szCs w:val="18"/>
+        </w:rPr>
+        <w:t>IsolationMode</w:t>
+      </w:r>
+      <w:proofErr w:type="spellEnd"/>
+      <w:r>
+        <w:rPr>
+          <w:rFonts w:ascii="Courier New" w:hAnsi="Courier New" w:cs="Courier New"/>
+          <w:sz w:val="18"/>
+          <w:szCs w:val="18"/>
+        </w:rPr>
+        <w:t xml:space="preserve">      </w:t>
+      </w:r>
+      <w:proofErr w:type="gramStart"/>
+      <w:r>
+        <w:rPr>
+          <w:rFonts w:ascii="Courier New" w:hAnsi="Courier New" w:cs="Courier New"/>
+          <w:sz w:val="18"/>
+          <w:szCs w:val="18"/>
+        </w:rPr>
+        <w:t xml:space="preserve">  :</w:t>
+      </w:r>
+      <w:proofErr w:type="gramEnd"/>
+      <w:r>
+        <w:rPr>
+          <w:rFonts w:ascii="Courier New" w:hAnsi="Courier New" w:cs="Courier New"/>
+          <w:sz w:val="18"/>
+          <w:szCs w:val="18"/>
+        </w:rPr>
+        <w:t xml:space="preserve"> None</w:t>
+      </w:r>
+    </w:p>
+    <w:p>
+      <w:pPr>
+        <w:spacing w:after="0"/>
+        <w:ind w:left="360"/>
+        <w:rPr>
+          <w:rFonts w:ascii="Courier New" w:hAnsi="Courier New" w:cs="Courier New"/>
+          <w:sz w:val="18"/>
+          <w:szCs w:val="18"/>
+        </w:rPr>
+      </w:pPr>
+      <w:proofErr w:type="spellStart"/>
+      <w:proofErr w:type="gramStart"/>
+      <w:r>
+        <w:rPr>
+          <w:rFonts w:ascii="Courier New" w:hAnsi="Courier New" w:cs="Courier New"/>
+          <w:sz w:val="18"/>
+          <w:szCs w:val="18"/>
+        </w:rPr>
+        <w:t>AllowUntaggedTraffic</w:t>
+      </w:r>
+      <w:proofErr w:type="spellEnd"/>
+      <w:r>
+        <w:rPr>
+          <w:rFonts w:ascii="Courier New" w:hAnsi="Courier New" w:cs="Courier New"/>
+          <w:sz w:val="18"/>
+          <w:szCs w:val="18"/>
+        </w:rPr>
+        <w:t xml:space="preserve"> :</w:t>
+      </w:r>
+      <w:proofErr w:type="gramEnd"/>
+      <w:r>
+        <w:rPr>
+          <w:rFonts w:ascii="Courier New" w:hAnsi="Courier New" w:cs="Courier New"/>
+          <w:sz w:val="18"/>
+          <w:szCs w:val="18"/>
+        </w:rPr>
+        <w:t xml:space="preserve"> False</w:t>
+      </w:r>
+    </w:p>
+    <w:p>
+      <w:pPr>
+        <w:spacing w:after="0"/>
+        <w:ind w:left="360"/>
+        <w:rPr>
+          <w:rFonts w:ascii="Courier New" w:hAnsi="Courier New" w:cs="Courier New"/>
+          <w:sz w:val="18"/>
+          <w:szCs w:val="18"/>
+        </w:rPr>
+      </w:pPr>
+      <w:proofErr w:type="spellStart"/>
+      <w:r>
+        <w:rPr>
+          <w:rFonts w:ascii="Courier New" w:hAnsi="Courier New" w:cs="Courier New"/>
+          <w:sz w:val="18"/>
+          <w:szCs w:val="18"/>
+        </w:rPr>
+        <w:t>DefaultIsolationID</w:t>
+      </w:r>
+      <w:proofErr w:type="spellEnd"/>
+      <w:r>
+        <w:rPr>
+          <w:rFonts w:ascii="Courier New" w:hAnsi="Courier New" w:cs="Courier New"/>
+          <w:sz w:val="18"/>
+          <w:szCs w:val="18"/>
+        </w:rPr>
+        <w:t xml:space="preserve"> </w:t>
+      </w:r>
+      <w:proofErr w:type="gramStart"/>
+      <w:r>
+        <w:rPr>
+          <w:rFonts w:ascii="Courier New" w:hAnsi="Courier New" w:cs="Courier New"/>
+          <w:sz w:val="18"/>
+          <w:szCs w:val="18"/>
+        </w:rPr>
+        <w:t xml:space="preserve">  :</w:t>
+      </w:r>
+      <w:proofErr w:type="gramEnd"/>
+      <w:r>
+        <w:rPr>
+          <w:rFonts w:ascii="Courier New" w:hAnsi="Courier New" w:cs="Courier New"/>
+          <w:sz w:val="18"/>
+          <w:szCs w:val="18"/>
+        </w:rPr>
+        <w:t xml:space="preserve"> </w:t>
+      </w:r>
+      <w:r>
+        <w:rPr>
+          <w:rFonts w:ascii="Courier New" w:hAnsi="Courier New" w:cs="Courier New"/>
+          <w:sz w:val="18"/>
+          <w:szCs w:val="18"/>
+          <w:highlight w:val="yellow"/>
+        </w:rPr>
+        <w:t>0</w:t>
+      </w:r>
+    </w:p>
+    <w:p>
+      <w:pPr>
+        <w:spacing w:after="0"/>
+        <w:ind w:left="360"/>
+        <w:rPr>
+          <w:rFonts w:ascii="Courier New" w:hAnsi="Courier New" w:cs="Courier New"/>
+          <w:sz w:val="18"/>
+          <w:szCs w:val="18"/>
+        </w:rPr>
+      </w:pPr>
+      <w:proofErr w:type="spellStart"/>
+      <w:r>
+        <w:rPr>
+          <w:rFonts w:ascii="Courier New" w:hAnsi="Courier New" w:cs="Courier New"/>
+          <w:sz w:val="18"/>
+          <w:szCs w:val="18"/>
+        </w:rPr>
+        <w:t>MultiTenantStack</w:t>
+      </w:r>
+      <w:proofErr w:type="spellEnd"/>
+      <w:r>
+        <w:rPr>
+          <w:rFonts w:ascii="Courier New" w:hAnsi="Courier New" w:cs="Courier New"/>
+          <w:sz w:val="18"/>
+          <w:szCs w:val="18"/>
+        </w:rPr>
+        <w:t xml:space="preserve">   </w:t>
+      </w:r>
+      <w:proofErr w:type="gramStart"/>
+      <w:r>
+        <w:rPr>
+          <w:rFonts w:ascii="Courier New" w:hAnsi="Courier New" w:cs="Courier New"/>
+          <w:sz w:val="18"/>
+          <w:szCs w:val="18"/>
+        </w:rPr>
+        <w:t xml:space="preserve">  :</w:t>
+      </w:r>
+      <w:proofErr w:type="gramEnd"/>
+      <w:r>
+        <w:rPr>
+          <w:rFonts w:ascii="Courier New" w:hAnsi="Courier New" w:cs="Courier New"/>
+          <w:sz w:val="18"/>
+          <w:szCs w:val="18"/>
+        </w:rPr>
+        <w:t xml:space="preserve"> Off</w:t>
+      </w:r>
+    </w:p>
+    <w:p>
+      <w:pPr>
+        <w:spacing w:after="0"/>
+        <w:ind w:left="360"/>
+        <w:rPr>
+          <w:rFonts w:ascii="Courier New" w:hAnsi="Courier New" w:cs="Courier New"/>
+          <w:sz w:val="18"/>
+          <w:szCs w:val="18"/>
+        </w:rPr>
+      </w:pPr>
+      <w:proofErr w:type="spellStart"/>
+      <w:r>
+        <w:rPr>
+          <w:rFonts w:ascii="Courier New" w:hAnsi="Courier New" w:cs="Courier New"/>
+          <w:sz w:val="18"/>
+          <w:szCs w:val="18"/>
+        </w:rPr>
+        <w:t>ParentAdapter</w:t>
+      </w:r>
+      <w:proofErr w:type="spellEnd"/>
+      <w:r>
+        <w:rPr>
+          <w:rFonts w:ascii="Courier New" w:hAnsi="Courier New" w:cs="Courier New"/>
+          <w:sz w:val="18"/>
+          <w:szCs w:val="18"/>
+        </w:rPr>
+        <w:t xml:space="preserve">      </w:t>
+      </w:r>
+      <w:proofErr w:type="gramStart"/>
+      <w:r>
+        <w:rPr>
+          <w:rFonts w:ascii="Courier New" w:hAnsi="Courier New" w:cs="Courier New"/>
+          <w:sz w:val="18"/>
+          <w:szCs w:val="18"/>
+        </w:rPr>
+        <w:t xml:space="preserve">  :</w:t>
+      </w:r>
+      <w:proofErr w:type="gramEnd"/>
+      <w:r>
+        <w:rPr>
+          <w:rFonts w:ascii="Courier New" w:hAnsi="Courier New" w:cs="Courier New"/>
+          <w:sz w:val="18"/>
+          <w:szCs w:val="18"/>
+        </w:rPr>
+        <w:t xml:space="preserve"> </w:t>
+      </w:r>
+      <w:proofErr w:type="spellStart"/>
+      <w:r>
+        <w:rPr>
+          <w:rFonts w:ascii="Courier New" w:hAnsi="Courier New" w:cs="Courier New"/>
+          <w:sz w:val="18"/>
+          <w:szCs w:val="18"/>
+        </w:rPr>
+        <w:t>VMInternalNetworkAdapter</w:t>
+      </w:r>
+      <w:proofErr w:type="spellEnd"/>
+      <w:r>
+        <w:rPr>
+          <w:rFonts w:ascii="Courier New" w:hAnsi="Courier New" w:cs="Courier New"/>
+          <w:sz w:val="18"/>
+          <w:szCs w:val="18"/>
+        </w:rPr>
+        <w:t xml:space="preserve">, Name = </w:t>
+      </w:r>
+      <w:r>
+        <w:rPr>
+          <w:rFonts w:ascii="Courier New" w:hAnsi="Courier New" w:cs="Courier New"/>
+          <w:sz w:val="18"/>
+          <w:szCs w:val="18"/>
+          <w:highlight w:val="yellow"/>
+        </w:rPr>
+        <w:t>'</w:t>
+      </w:r>
+      <w:proofErr w:type="spellStart"/>
+      <w:r>
+        <w:rPr>
+          <w:rFonts w:ascii="Courier New" w:hAnsi="Courier New" w:cs="Courier New"/>
+          <w:sz w:val="18"/>
+          <w:szCs w:val="18"/>
+          <w:highlight w:val="yellow"/>
+        </w:rPr>
+        <w:t>Mgmt</w:t>
+      </w:r>
+      <w:proofErr w:type="spellEnd"/>
+      <w:r>
+        <w:rPr>
+          <w:rFonts w:ascii="Courier New" w:hAnsi="Courier New" w:cs="Courier New"/>
+          <w:sz w:val="18"/>
+          <w:szCs w:val="18"/>
+          <w:highlight w:val="yellow"/>
+        </w:rPr>
+        <w:t>'</w:t>
+      </w:r>
+    </w:p>
+    <w:p>
+      <w:pPr>
+        <w:spacing w:after="120"/>
+        <w:ind w:left="360"/>
+        <w:rPr>
+          <w:rFonts w:ascii="Courier New" w:hAnsi="Courier New" w:cs="Courier New"/>
+          <w:sz w:val="18"/>
+          <w:szCs w:val="18"/>
+        </w:rPr>
+      </w:pPr>
+      <w:proofErr w:type="spellStart"/>
+      <w:r>
+        <w:rPr>
+          <w:rFonts w:ascii="Courier New" w:hAnsi="Courier New" w:cs="Courier New"/>
+          <w:sz w:val="18"/>
+          <w:szCs w:val="18"/>
+        </w:rPr>
+        <w:t>IsTemplate</w:t>
       </w:r>
       <w:proofErr w:type="spellEnd"/>
       <w:r>
@@ -24731,618 +24575,7 @@
           <w:sz w:val="18"/>
           <w:szCs w:val="18"/>
         </w:rPr>
-        <w:t xml:space="preserve"> </w:t>
-      </w:r>
-      <w:proofErr w:type="spellStart"/>
-      <w:r>
-        <w:rPr>
-          <w:rFonts w:ascii="Courier New" w:hAnsi="Courier New" w:cs="Courier New"/>
-          <w:sz w:val="18"/>
-          <w:szCs w:val="18"/>
-        </w:rPr>
-        <w:t>CimSession</w:t>
-      </w:r>
-      <w:proofErr w:type="spellEnd"/>
-      <w:r>
-        <w:rPr>
-          <w:rFonts w:ascii="Courier New" w:hAnsi="Courier New" w:cs="Courier New"/>
-          <w:sz w:val="18"/>
-          <w:szCs w:val="18"/>
-        </w:rPr>
-        <w:t>: .</w:t>
-      </w:r>
-    </w:p>
-    <w:p>
-      <w:pPr>
-        <w:spacing w:after="0"/>
-        <w:ind w:left="360"/>
-        <w:rPr>
-          <w:rFonts w:ascii="Courier New" w:hAnsi="Courier New" w:cs="Courier New"/>
-          <w:sz w:val="18"/>
-          <w:szCs w:val="18"/>
-        </w:rPr>
-      </w:pPr>
-      <w:proofErr w:type="spellStart"/>
-      <w:r>
-        <w:rPr>
-          <w:rFonts w:ascii="Courier New" w:hAnsi="Courier New" w:cs="Courier New"/>
-          <w:sz w:val="18"/>
-          <w:szCs w:val="18"/>
-        </w:rPr>
-        <w:t>ComputerName</w:t>
-      </w:r>
-      <w:proofErr w:type="spellEnd"/>
-      <w:r>
-        <w:rPr>
-          <w:rFonts w:ascii="Courier New" w:hAnsi="Courier New" w:cs="Courier New"/>
-          <w:sz w:val="18"/>
-          <w:szCs w:val="18"/>
-        </w:rPr>
-        <w:t xml:space="preserve">       </w:t>
-      </w:r>
-      <w:proofErr w:type="gramStart"/>
-      <w:r>
-        <w:rPr>
-          <w:rFonts w:ascii="Courier New" w:hAnsi="Courier New" w:cs="Courier New"/>
-          <w:sz w:val="18"/>
-          <w:szCs w:val="18"/>
-        </w:rPr>
-        <w:t xml:space="preserve">  :</w:t>
-      </w:r>
-      <w:proofErr w:type="gramEnd"/>
-      <w:r>
-        <w:rPr>
-          <w:rFonts w:ascii="Courier New" w:hAnsi="Courier New" w:cs="Courier New"/>
-          <w:sz w:val="18"/>
-          <w:szCs w:val="18"/>
-        </w:rPr>
-        <w:t xml:space="preserve"> DON-LAB-12</w:t>
-      </w:r>
-    </w:p>
-    <w:p>
-      <w:pPr>
-        <w:spacing w:after="0"/>
-        <w:ind w:left="360"/>
-        <w:rPr>
-          <w:rFonts w:ascii="Courier New" w:hAnsi="Courier New" w:cs="Courier New"/>
-          <w:sz w:val="18"/>
-          <w:szCs w:val="18"/>
-        </w:rPr>
-      </w:pPr>
-      <w:proofErr w:type="spellStart"/>
-      <w:r>
-        <w:rPr>
-          <w:rFonts w:ascii="Courier New" w:hAnsi="Courier New" w:cs="Courier New"/>
-          <w:sz w:val="18"/>
-          <w:szCs w:val="18"/>
-        </w:rPr>
-        <w:t>IsDeleted</w:t>
-      </w:r>
-      <w:proofErr w:type="spellEnd"/>
-      <w:r>
-        <w:rPr>
-          <w:rFonts w:ascii="Courier New" w:hAnsi="Courier New" w:cs="Courier New"/>
-          <w:sz w:val="18"/>
-          <w:szCs w:val="18"/>
-        </w:rPr>
-        <w:t xml:space="preserve">          </w:t>
-      </w:r>
-      <w:proofErr w:type="gramStart"/>
-      <w:r>
-        <w:rPr>
-          <w:rFonts w:ascii="Courier New" w:hAnsi="Courier New" w:cs="Courier New"/>
-          <w:sz w:val="18"/>
-          <w:szCs w:val="18"/>
-        </w:rPr>
-        <w:t xml:space="preserve">  :</w:t>
-      </w:r>
-      <w:proofErr w:type="gramEnd"/>
-      <w:r>
-        <w:rPr>
-          <w:rFonts w:ascii="Courier New" w:hAnsi="Courier New" w:cs="Courier New"/>
-          <w:sz w:val="18"/>
-          <w:szCs w:val="18"/>
-        </w:rPr>
-        <w:t xml:space="preserve"> False</w:t>
-      </w:r>
-    </w:p>
-    <w:p>
-      <w:pPr>
-        <w:spacing w:after="0"/>
-        <w:ind w:left="360"/>
-        <w:rPr>
-          <w:rFonts w:ascii="Courier New" w:hAnsi="Courier New" w:cs="Courier New"/>
-          <w:sz w:val="18"/>
-          <w:szCs w:val="18"/>
-        </w:rPr>
-      </w:pPr>
-    </w:p>
-    <w:p>
-      <w:pPr>
-        <w:spacing w:after="0"/>
-        <w:ind w:left="360"/>
-        <w:rPr>
-          <w:rFonts w:ascii="Courier New" w:hAnsi="Courier New" w:cs="Courier New"/>
-          <w:sz w:val="18"/>
-          <w:szCs w:val="18"/>
-        </w:rPr>
-      </w:pPr>
-      <w:proofErr w:type="spellStart"/>
-      <w:r>
-        <w:rPr>
-          <w:rFonts w:ascii="Courier New" w:hAnsi="Courier New" w:cs="Courier New"/>
-          <w:sz w:val="18"/>
-          <w:szCs w:val="18"/>
-        </w:rPr>
-        <w:t>IsolationMode</w:t>
-      </w:r>
-      <w:proofErr w:type="spellEnd"/>
-      <w:r>
-        <w:rPr>
-          <w:rFonts w:ascii="Courier New" w:hAnsi="Courier New" w:cs="Courier New"/>
-          <w:sz w:val="18"/>
-          <w:szCs w:val="18"/>
-        </w:rPr>
-        <w:t xml:space="preserve">      </w:t>
-      </w:r>
-      <w:proofErr w:type="gramStart"/>
-      <w:r>
-        <w:rPr>
-          <w:rFonts w:ascii="Courier New" w:hAnsi="Courier New" w:cs="Courier New"/>
-          <w:sz w:val="18"/>
-          <w:szCs w:val="18"/>
-        </w:rPr>
-        <w:t xml:space="preserve">  :</w:t>
-      </w:r>
-      <w:proofErr w:type="gramEnd"/>
-      <w:r>
-        <w:rPr>
-          <w:rFonts w:ascii="Courier New" w:hAnsi="Courier New" w:cs="Courier New"/>
-          <w:sz w:val="18"/>
-          <w:szCs w:val="18"/>
-        </w:rPr>
-        <w:t xml:space="preserve"> None</w:t>
-      </w:r>
-    </w:p>
-    <w:p>
-      <w:pPr>
-        <w:spacing w:after="0"/>
-        <w:ind w:left="360"/>
-        <w:rPr>
-          <w:rFonts w:ascii="Courier New" w:hAnsi="Courier New" w:cs="Courier New"/>
-          <w:sz w:val="18"/>
-          <w:szCs w:val="18"/>
-        </w:rPr>
-      </w:pPr>
-      <w:proofErr w:type="spellStart"/>
-      <w:proofErr w:type="gramStart"/>
-      <w:r>
-        <w:rPr>
-          <w:rFonts w:ascii="Courier New" w:hAnsi="Courier New" w:cs="Courier New"/>
-          <w:sz w:val="18"/>
-          <w:szCs w:val="18"/>
-        </w:rPr>
-        <w:t>AllowUntaggedTraffic</w:t>
-      </w:r>
-      <w:proofErr w:type="spellEnd"/>
-      <w:r>
-        <w:rPr>
-          <w:rFonts w:ascii="Courier New" w:hAnsi="Courier New" w:cs="Courier New"/>
-          <w:sz w:val="18"/>
-          <w:szCs w:val="18"/>
-        </w:rPr>
-        <w:t xml:space="preserve"> :</w:t>
-      </w:r>
-      <w:proofErr w:type="gramEnd"/>
-      <w:r>
-        <w:rPr>
-          <w:rFonts w:ascii="Courier New" w:hAnsi="Courier New" w:cs="Courier New"/>
-          <w:sz w:val="18"/>
-          <w:szCs w:val="18"/>
-        </w:rPr>
-        <w:t xml:space="preserve"> False</w:t>
-      </w:r>
-    </w:p>
-    <w:p>
-      <w:pPr>
-        <w:spacing w:after="0"/>
-        <w:ind w:left="360"/>
-        <w:rPr>
-          <w:rFonts w:ascii="Courier New" w:hAnsi="Courier New" w:cs="Courier New"/>
-          <w:sz w:val="18"/>
-          <w:szCs w:val="18"/>
-        </w:rPr>
-      </w:pPr>
-      <w:proofErr w:type="spellStart"/>
-      <w:r>
-        <w:rPr>
-          <w:rFonts w:ascii="Courier New" w:hAnsi="Courier New" w:cs="Courier New"/>
-          <w:sz w:val="18"/>
-          <w:szCs w:val="18"/>
-        </w:rPr>
-        <w:t>DefaultIsolationID</w:t>
-      </w:r>
-      <w:proofErr w:type="spellEnd"/>
-      <w:r>
-        <w:rPr>
-          <w:rFonts w:ascii="Courier New" w:hAnsi="Courier New" w:cs="Courier New"/>
-          <w:sz w:val="18"/>
-          <w:szCs w:val="18"/>
-        </w:rPr>
-        <w:t xml:space="preserve"> </w:t>
-      </w:r>
-      <w:proofErr w:type="gramStart"/>
-      <w:r>
-        <w:rPr>
-          <w:rFonts w:ascii="Courier New" w:hAnsi="Courier New" w:cs="Courier New"/>
-          <w:sz w:val="18"/>
-          <w:szCs w:val="18"/>
-        </w:rPr>
-        <w:t xml:space="preserve">  :</w:t>
-      </w:r>
-      <w:proofErr w:type="gramEnd"/>
-      <w:r>
-        <w:rPr>
-          <w:rFonts w:ascii="Courier New" w:hAnsi="Courier New" w:cs="Courier New"/>
-          <w:sz w:val="18"/>
-          <w:szCs w:val="18"/>
-        </w:rPr>
-        <w:t xml:space="preserve"> </w:t>
-      </w:r>
-      <w:r>
-        <w:rPr>
-          <w:rFonts w:ascii="Courier New" w:hAnsi="Courier New" w:cs="Courier New"/>
-          <w:sz w:val="18"/>
-          <w:szCs w:val="18"/>
-          <w:highlight w:val="yellow"/>
-        </w:rPr>
-        <w:t>0</w:t>
-      </w:r>
-    </w:p>
-    <w:p>
-      <w:pPr>
-        <w:spacing w:after="0"/>
-        <w:ind w:left="360"/>
-        <w:rPr>
-          <w:rFonts w:ascii="Courier New" w:hAnsi="Courier New" w:cs="Courier New"/>
-          <w:sz w:val="18"/>
-          <w:szCs w:val="18"/>
-        </w:rPr>
-      </w:pPr>
-      <w:proofErr w:type="spellStart"/>
-      <w:r>
-        <w:rPr>
-          <w:rFonts w:ascii="Courier New" w:hAnsi="Courier New" w:cs="Courier New"/>
-          <w:sz w:val="18"/>
-          <w:szCs w:val="18"/>
-        </w:rPr>
-        <w:t>MultiTenantStack</w:t>
-      </w:r>
-      <w:proofErr w:type="spellEnd"/>
-      <w:r>
-        <w:rPr>
-          <w:rFonts w:ascii="Courier New" w:hAnsi="Courier New" w:cs="Courier New"/>
-          <w:sz w:val="18"/>
-          <w:szCs w:val="18"/>
-        </w:rPr>
-        <w:t xml:space="preserve">   </w:t>
-      </w:r>
-      <w:proofErr w:type="gramStart"/>
-      <w:r>
-        <w:rPr>
-          <w:rFonts w:ascii="Courier New" w:hAnsi="Courier New" w:cs="Courier New"/>
-          <w:sz w:val="18"/>
-          <w:szCs w:val="18"/>
-        </w:rPr>
-        <w:t xml:space="preserve">  :</w:t>
-      </w:r>
-      <w:proofErr w:type="gramEnd"/>
-      <w:r>
-        <w:rPr>
-          <w:rFonts w:ascii="Courier New" w:hAnsi="Courier New" w:cs="Courier New"/>
-          <w:sz w:val="18"/>
-          <w:szCs w:val="18"/>
-        </w:rPr>
-        <w:t xml:space="preserve"> Off</w:t>
-      </w:r>
-    </w:p>
-    <w:p>
-      <w:pPr>
-        <w:spacing w:after="0"/>
-        <w:ind w:left="360"/>
-        <w:rPr>
-          <w:rFonts w:ascii="Courier New" w:hAnsi="Courier New" w:cs="Courier New"/>
-          <w:sz w:val="18"/>
-          <w:szCs w:val="18"/>
-        </w:rPr>
-      </w:pPr>
-      <w:proofErr w:type="spellStart"/>
-      <w:r>
-        <w:rPr>
-          <w:rFonts w:ascii="Courier New" w:hAnsi="Courier New" w:cs="Courier New"/>
-          <w:sz w:val="18"/>
-          <w:szCs w:val="18"/>
-        </w:rPr>
-        <w:t>ParentAdapter</w:t>
-      </w:r>
-      <w:proofErr w:type="spellEnd"/>
-      <w:r>
-        <w:rPr>
-          <w:rFonts w:ascii="Courier New" w:hAnsi="Courier New" w:cs="Courier New"/>
-          <w:sz w:val="18"/>
-          <w:szCs w:val="18"/>
-        </w:rPr>
-        <w:t xml:space="preserve">      </w:t>
-      </w:r>
-      <w:proofErr w:type="gramStart"/>
-      <w:r>
-        <w:rPr>
-          <w:rFonts w:ascii="Courier New" w:hAnsi="Courier New" w:cs="Courier New"/>
-          <w:sz w:val="18"/>
-          <w:szCs w:val="18"/>
-        </w:rPr>
-        <w:t xml:space="preserve">  :</w:t>
-      </w:r>
-      <w:proofErr w:type="gramEnd"/>
-      <w:r>
-        <w:rPr>
-          <w:rFonts w:ascii="Courier New" w:hAnsi="Courier New" w:cs="Courier New"/>
-          <w:sz w:val="18"/>
-          <w:szCs w:val="18"/>
-        </w:rPr>
-        <w:t xml:space="preserve"> </w:t>
-      </w:r>
-      <w:proofErr w:type="spellStart"/>
-      <w:r>
-        <w:rPr>
-          <w:rFonts w:ascii="Courier New" w:hAnsi="Courier New" w:cs="Courier New"/>
-          <w:sz w:val="18"/>
-          <w:szCs w:val="18"/>
-        </w:rPr>
-        <w:t>VMInternalNetworkAdapter</w:t>
-      </w:r>
-      <w:proofErr w:type="spellEnd"/>
-      <w:r>
-        <w:rPr>
-          <w:rFonts w:ascii="Courier New" w:hAnsi="Courier New" w:cs="Courier New"/>
-          <w:sz w:val="18"/>
-          <w:szCs w:val="18"/>
-        </w:rPr>
-        <w:t xml:space="preserve">, Name = </w:t>
-      </w:r>
-      <w:r>
-        <w:rPr>
-          <w:rFonts w:ascii="Courier New" w:hAnsi="Courier New" w:cs="Courier New"/>
-          <w:sz w:val="18"/>
-          <w:szCs w:val="18"/>
-          <w:highlight w:val="yellow"/>
-        </w:rPr>
-        <w:t>'</w:t>
-      </w:r>
-      <w:proofErr w:type="spellStart"/>
-      <w:r>
-        <w:rPr>
-          <w:rFonts w:ascii="Courier New" w:hAnsi="Courier New" w:cs="Courier New"/>
-          <w:sz w:val="18"/>
-          <w:szCs w:val="18"/>
-          <w:highlight w:val="yellow"/>
-        </w:rPr>
-        <w:t>Mgmt</w:t>
-      </w:r>
-      <w:proofErr w:type="spellEnd"/>
-      <w:r>
-        <w:rPr>
-          <w:rFonts w:ascii="Courier New" w:hAnsi="Courier New" w:cs="Courier New"/>
-          <w:sz w:val="18"/>
-          <w:szCs w:val="18"/>
-          <w:highlight w:val="yellow"/>
-        </w:rPr>
-        <w:t>'</w:t>
-      </w:r>
-    </w:p>
-    <w:p>
-      <w:pPr>
-        <w:spacing w:after="0"/>
-        <w:ind w:left="360"/>
-        <w:rPr>
-          <w:rFonts w:ascii="Courier New" w:hAnsi="Courier New" w:cs="Courier New"/>
-          <w:sz w:val="18"/>
-          <w:szCs w:val="18"/>
-        </w:rPr>
-      </w:pPr>
-      <w:proofErr w:type="spellStart"/>
-      <w:r>
-        <w:rPr>
-          <w:rFonts w:ascii="Courier New" w:hAnsi="Courier New" w:cs="Courier New"/>
-          <w:sz w:val="18"/>
-          <w:szCs w:val="18"/>
-        </w:rPr>
-        <w:t>IsTemplate</w:t>
-      </w:r>
-      <w:proofErr w:type="spellEnd"/>
-      <w:r>
-        <w:rPr>
-          <w:rFonts w:ascii="Courier New" w:hAnsi="Courier New" w:cs="Courier New"/>
-          <w:sz w:val="18"/>
-          <w:szCs w:val="18"/>
-        </w:rPr>
-        <w:t xml:space="preserve">         </w:t>
-      </w:r>
-      <w:proofErr w:type="gramStart"/>
-      <w:r>
-        <w:rPr>
-          <w:rFonts w:ascii="Courier New" w:hAnsi="Courier New" w:cs="Courier New"/>
-          <w:sz w:val="18"/>
-          <w:szCs w:val="18"/>
-        </w:rPr>
-        <w:t xml:space="preserve">  :</w:t>
-      </w:r>
-      <w:proofErr w:type="gramEnd"/>
-      <w:r>
-        <w:rPr>
-          <w:rFonts w:ascii="Courier New" w:hAnsi="Courier New" w:cs="Courier New"/>
-          <w:sz w:val="18"/>
-          <w:szCs w:val="18"/>
-        </w:rPr>
         <w:t xml:space="preserve"> True</w:t>
-      </w:r>
-    </w:p>
-    <w:p>
-      <w:pPr>
-        <w:spacing w:after="0"/>
-        <w:ind w:left="360"/>
-        <w:rPr>
-          <w:rFonts w:ascii="Courier New" w:hAnsi="Courier New" w:cs="Courier New"/>
-          <w:sz w:val="18"/>
-          <w:szCs w:val="18"/>
-        </w:rPr>
-      </w:pPr>
-      <w:proofErr w:type="spellStart"/>
-      <w:r>
-        <w:rPr>
-          <w:rFonts w:ascii="Courier New" w:hAnsi="Courier New" w:cs="Courier New"/>
-          <w:sz w:val="18"/>
-          <w:szCs w:val="18"/>
-        </w:rPr>
-        <w:t>CimSession</w:t>
-      </w:r>
-      <w:proofErr w:type="spellEnd"/>
-      <w:r>
-        <w:rPr>
-          <w:rFonts w:ascii="Courier New" w:hAnsi="Courier New" w:cs="Courier New"/>
-          <w:sz w:val="18"/>
-          <w:szCs w:val="18"/>
-        </w:rPr>
-        <w:t xml:space="preserve">         </w:t>
-      </w:r>
-      <w:proofErr w:type="gramStart"/>
-      <w:r>
-        <w:rPr>
-          <w:rFonts w:ascii="Courier New" w:hAnsi="Courier New" w:cs="Courier New"/>
-          <w:sz w:val="18"/>
-          <w:szCs w:val="18"/>
-        </w:rPr>
-        <w:t xml:space="preserve">  :</w:t>
-      </w:r>
-      <w:proofErr w:type="gramEnd"/>
-      <w:r>
-        <w:rPr>
-          <w:rFonts w:ascii="Courier New" w:hAnsi="Courier New" w:cs="Courier New"/>
-          <w:sz w:val="18"/>
-          <w:szCs w:val="18"/>
-        </w:rPr>
-        <w:t xml:space="preserve"> </w:t>
-      </w:r>
-      <w:proofErr w:type="spellStart"/>
-      <w:r>
-        <w:rPr>
-          <w:rFonts w:ascii="Courier New" w:hAnsi="Courier New" w:cs="Courier New"/>
-          <w:sz w:val="18"/>
-          <w:szCs w:val="18"/>
-        </w:rPr>
-        <w:t>CimSession</w:t>
-      </w:r>
-      <w:proofErr w:type="spellEnd"/>
-      <w:r>
-        <w:rPr>
-          <w:rFonts w:ascii="Courier New" w:hAnsi="Courier New" w:cs="Courier New"/>
-          <w:sz w:val="18"/>
-          <w:szCs w:val="18"/>
-        </w:rPr>
-        <w:t>: .</w:t>
-      </w:r>
-    </w:p>
-    <w:p>
-      <w:pPr>
-        <w:spacing w:after="0"/>
-        <w:ind w:left="360"/>
-        <w:rPr>
-          <w:rFonts w:ascii="Courier New" w:hAnsi="Courier New" w:cs="Courier New"/>
-          <w:sz w:val="18"/>
-          <w:szCs w:val="18"/>
-        </w:rPr>
-      </w:pPr>
-      <w:proofErr w:type="spellStart"/>
-      <w:r>
-        <w:rPr>
-          <w:rFonts w:ascii="Courier New" w:hAnsi="Courier New" w:cs="Courier New"/>
-          <w:sz w:val="18"/>
-          <w:szCs w:val="18"/>
-        </w:rPr>
-        <w:t>ComputerName</w:t>
-      </w:r>
-      <w:proofErr w:type="spellEnd"/>
-      <w:r>
-        <w:rPr>
-          <w:rFonts w:ascii="Courier New" w:hAnsi="Courier New" w:cs="Courier New"/>
-          <w:sz w:val="18"/>
-          <w:szCs w:val="18"/>
-        </w:rPr>
-        <w:t xml:space="preserve">       </w:t>
-      </w:r>
-      <w:proofErr w:type="gramStart"/>
-      <w:r>
-        <w:rPr>
-          <w:rFonts w:ascii="Courier New" w:hAnsi="Courier New" w:cs="Courier New"/>
-          <w:sz w:val="18"/>
-          <w:szCs w:val="18"/>
-        </w:rPr>
-        <w:t xml:space="preserve">  :</w:t>
-      </w:r>
-      <w:proofErr w:type="gramEnd"/>
-      <w:r>
-        <w:rPr>
-          <w:rFonts w:ascii="Courier New" w:hAnsi="Courier New" w:cs="Courier New"/>
-          <w:sz w:val="18"/>
-          <w:szCs w:val="18"/>
-        </w:rPr>
-        <w:t xml:space="preserve"> DON-LAB-12</w:t>
-      </w:r>
-    </w:p>
-    <w:p>
-      <w:pPr>
-        <w:ind w:left="360"/>
-        <w:rPr>
-          <w:rFonts w:ascii="Courier New" w:hAnsi="Courier New" w:cs="Courier New"/>
-          <w:sz w:val="18"/>
-          <w:szCs w:val="18"/>
-        </w:rPr>
-      </w:pPr>
-      <w:proofErr w:type="spellStart"/>
-      <w:r>
-        <w:rPr>
-          <w:rFonts w:ascii="Courier New" w:hAnsi="Courier New" w:cs="Courier New"/>
-          <w:sz w:val="18"/>
-          <w:szCs w:val="18"/>
-        </w:rPr>
-        <w:t>IsDeleted</w:t>
-      </w:r>
-      <w:proofErr w:type="spellEnd"/>
-      <w:r>
-        <w:rPr>
-          <w:rFonts w:ascii="Courier New" w:hAnsi="Courier New" w:cs="Courier New"/>
-          <w:sz w:val="18"/>
-          <w:szCs w:val="18"/>
-        </w:rPr>
-        <w:t xml:space="preserve">          </w:t>
-      </w:r>
-      <w:proofErr w:type="gramStart"/>
-      <w:r>
-        <w:rPr>
-          <w:rFonts w:ascii="Courier New" w:hAnsi="Courier New" w:cs="Courier New"/>
-          <w:sz w:val="18"/>
-          <w:szCs w:val="18"/>
-        </w:rPr>
-        <w:t xml:space="preserve">  :</w:t>
-      </w:r>
-      <w:proofErr w:type="gramEnd"/>
-      <w:r>
-        <w:rPr>
-          <w:rFonts w:ascii="Courier New" w:hAnsi="Courier New" w:cs="Courier New"/>
-          <w:sz w:val="18"/>
-          <w:szCs w:val="18"/>
-        </w:rPr>
-        <w:t xml:space="preserve"> False</w:t>
       </w:r>
     </w:p>
     <w:p>
@@ -25585,144 +24818,126 @@
     </w:p>
     <w:p>
       <w:r>
+        <w:t>should now return:</w:t>
+      </w:r>
+    </w:p>
+    <w:p>
+      <w:pPr>
+        <w:spacing w:after="0"/>
+        <w:ind w:left="360"/>
+        <w:rPr>
+          <w:rFonts w:ascii="Courier New" w:hAnsi="Courier New" w:cs="Courier New"/>
+          <w:sz w:val="18"/>
+          <w:szCs w:val="18"/>
+        </w:rPr>
+      </w:pPr>
+      <w:r>
+        <w:rPr>
+          <w:rFonts w:ascii="Courier New" w:hAnsi="Courier New" w:cs="Courier New"/>
+          <w:sz w:val="18"/>
+          <w:szCs w:val="18"/>
+        </w:rPr>
+        <w:t xml:space="preserve">Name </w:t>
+      </w:r>
+      <w:proofErr w:type="spellStart"/>
+      <w:r>
+        <w:rPr>
+          <w:rFonts w:ascii="Courier New" w:hAnsi="Courier New" w:cs="Courier New"/>
+          <w:sz w:val="18"/>
+          <w:szCs w:val="18"/>
+        </w:rPr>
+        <w:t>InterfaceDescription</w:t>
+      </w:r>
+      <w:proofErr w:type="spellEnd"/>
+      <w:r>
+        <w:rPr>
+          <w:rFonts w:ascii="Courier New" w:hAnsi="Courier New" w:cs="Courier New"/>
+          <w:sz w:val="18"/>
+          <w:szCs w:val="18"/>
+        </w:rPr>
+        <w:t xml:space="preserve">             Enabled</w:t>
+      </w:r>
+    </w:p>
+    <w:p>
+      <w:pPr>
+        <w:spacing w:after="0"/>
+        <w:ind w:left="360"/>
+        <w:rPr>
+          <w:rFonts w:ascii="Courier New" w:hAnsi="Courier New" w:cs="Courier New"/>
+          <w:sz w:val="18"/>
+          <w:szCs w:val="18"/>
+        </w:rPr>
+      </w:pPr>
+      <w:r>
+        <w:rPr>
+          <w:rFonts w:ascii="Courier New" w:hAnsi="Courier New" w:cs="Courier New"/>
+          <w:sz w:val="18"/>
+          <w:szCs w:val="18"/>
+        </w:rPr>
+        <w:t>---- --------------------             -------</w:t>
+      </w:r>
+    </w:p>
+    <w:p>
+      <w:pPr>
+        <w:ind w:left="360"/>
+        <w:rPr>
+          <w:rFonts w:ascii="Courier New" w:hAnsi="Courier New" w:cs="Courier New"/>
+          <w:sz w:val="18"/>
+          <w:szCs w:val="18"/>
+        </w:rPr>
+      </w:pPr>
+      <w:r>
+        <w:rPr>
+          <w:rFonts w:ascii="Courier New" w:hAnsi="Courier New" w:cs="Courier New"/>
+          <w:sz w:val="18"/>
+          <w:szCs w:val="18"/>
+        </w:rPr>
+        <w:t xml:space="preserve">SMB1 Hyper-V Virtual Ethernet Adapter </w:t>
+      </w:r>
+      <w:r>
+        <w:rPr>
+          <w:rFonts w:ascii="Courier New" w:hAnsi="Courier New" w:cs="Courier New"/>
+          <w:sz w:val="18"/>
+          <w:szCs w:val="18"/>
+          <w:highlight w:val="yellow"/>
+        </w:rPr>
+        <w:t>True</w:t>
+      </w:r>
+    </w:p>
+    <w:p>
+      <w:r>
+        <w:t>Now we can test the vNIC to see if RDMA is working with Host B.</w:t>
+      </w:r>
+    </w:p>
+    <w:p>
+      <w:r>
+        <w:t xml:space="preserve">Get the </w:t>
+      </w:r>
+      <w:proofErr w:type="spellStart"/>
+      <w:r>
+        <w:t>ifIndex</w:t>
+      </w:r>
+      <w:proofErr w:type="spellEnd"/>
+      <w:r>
+        <w:t xml:space="preserve"> of the vNIC:</w:t>
+      </w:r>
+    </w:p>
+    <w:p>
+      <w:pPr>
+        <w:rPr>
+          <w:rFonts w:ascii="Courier New" w:hAnsi="Courier New" w:cs="Courier New"/>
+          <w:sz w:val="20"/>
+          <w:szCs w:val="20"/>
+        </w:rPr>
+      </w:pPr>
+      <w:r>
+        <w:rPr>
+          <w:rFonts w:ascii="Courier New" w:hAnsi="Courier New" w:cs="Courier New"/>
+          <w:sz w:val="20"/>
+          <w:szCs w:val="20"/>
+        </w:rPr>
         <w:lastRenderedPageBreak/>
-        <w:t>should now return:</w:t>
-      </w:r>
-    </w:p>
-    <w:p>
-      <w:pPr>
-        <w:spacing w:after="0"/>
-        <w:ind w:left="360"/>
-        <w:rPr>
-          <w:rFonts w:ascii="Courier New" w:hAnsi="Courier New" w:cs="Courier New"/>
-          <w:sz w:val="18"/>
-          <w:szCs w:val="18"/>
-        </w:rPr>
-      </w:pPr>
-      <w:r>
-        <w:rPr>
-          <w:rFonts w:ascii="Courier New" w:hAnsi="Courier New" w:cs="Courier New"/>
-          <w:sz w:val="18"/>
-          <w:szCs w:val="18"/>
-        </w:rPr>
-        <w:t xml:space="preserve">Name </w:t>
-      </w:r>
-      <w:proofErr w:type="spellStart"/>
-      <w:r>
-        <w:rPr>
-          <w:rFonts w:ascii="Courier New" w:hAnsi="Courier New" w:cs="Courier New"/>
-          <w:sz w:val="18"/>
-          <w:szCs w:val="18"/>
-        </w:rPr>
-        <w:t>InterfaceDescription</w:t>
-      </w:r>
-      <w:proofErr w:type="spellEnd"/>
-      <w:r>
-        <w:rPr>
-          <w:rFonts w:ascii="Courier New" w:hAnsi="Courier New" w:cs="Courier New"/>
-          <w:sz w:val="18"/>
-          <w:szCs w:val="18"/>
-        </w:rPr>
-        <w:t xml:space="preserve">             Enabled</w:t>
-      </w:r>
-    </w:p>
-    <w:p>
-      <w:pPr>
-        <w:spacing w:after="0"/>
-        <w:ind w:left="360"/>
-        <w:rPr>
-          <w:rFonts w:ascii="Courier New" w:hAnsi="Courier New" w:cs="Courier New"/>
-          <w:sz w:val="18"/>
-          <w:szCs w:val="18"/>
-        </w:rPr>
-      </w:pPr>
-      <w:r>
-        <w:rPr>
-          <w:rFonts w:ascii="Courier New" w:hAnsi="Courier New" w:cs="Courier New"/>
-          <w:sz w:val="18"/>
-          <w:szCs w:val="18"/>
-        </w:rPr>
-        <w:t>---- --------------------             -------</w:t>
-      </w:r>
-    </w:p>
-    <w:p>
-      <w:pPr>
-        <w:ind w:left="360"/>
-        <w:rPr>
-          <w:rFonts w:ascii="Courier New" w:hAnsi="Courier New" w:cs="Courier New"/>
-          <w:sz w:val="18"/>
-          <w:szCs w:val="18"/>
-        </w:rPr>
-      </w:pPr>
-      <w:r>
-        <w:rPr>
-          <w:rFonts w:ascii="Courier New" w:hAnsi="Courier New" w:cs="Courier New"/>
-          <w:sz w:val="18"/>
-          <w:szCs w:val="18"/>
-        </w:rPr>
-        <w:t xml:space="preserve">SMB1 Hyper-V Virtual Ethernet Adapter </w:t>
-      </w:r>
-      <w:r>
-        <w:rPr>
-          <w:rFonts w:ascii="Courier New" w:hAnsi="Courier New" w:cs="Courier New"/>
-          <w:sz w:val="18"/>
-          <w:szCs w:val="18"/>
-          <w:highlight w:val="yellow"/>
-        </w:rPr>
-        <w:t>True</w:t>
-      </w:r>
-    </w:p>
-    <w:p>
-      <w:r>
-        <w:t>Now we can test the vNIC to see if RDMA is working with Host B.</w:t>
-      </w:r>
-    </w:p>
-    <w:p>
-      <w:r>
-        <w:t xml:space="preserve">Get the </w:t>
-      </w:r>
-      <w:proofErr w:type="spellStart"/>
-      <w:r>
-        <w:t>ifIndex</w:t>
-      </w:r>
-      <w:proofErr w:type="spellEnd"/>
-      <w:r>
-        <w:t xml:space="preserve"> of the vNIC:</w:t>
-      </w:r>
-    </w:p>
-    <w:p>
-      <w:pPr>
-        <w:rPr>
-          <w:rFonts w:ascii="Courier New" w:hAnsi="Courier New" w:cs="Courier New"/>
-          <w:sz w:val="20"/>
-          <w:szCs w:val="20"/>
-        </w:rPr>
-      </w:pPr>
-      <w:r>
-        <w:rPr>
-          <w:rFonts w:ascii="Courier New" w:hAnsi="Courier New" w:cs="Courier New"/>
-          <w:sz w:val="20"/>
-          <w:szCs w:val="20"/>
-        </w:rPr>
-        <w:t xml:space="preserve">  PS&gt; Get-</w:t>
-      </w:r>
-      <w:proofErr w:type="spellStart"/>
-      <w:r>
-        <w:rPr>
-          <w:rFonts w:ascii="Courier New" w:hAnsi="Courier New" w:cs="Courier New"/>
-          <w:sz w:val="20"/>
-          <w:szCs w:val="20"/>
-        </w:rPr>
-        <w:t>NetAdapter</w:t>
-      </w:r>
-      <w:proofErr w:type="spellEnd"/>
-      <w:r>
-        <w:rPr>
-          <w:rFonts w:ascii="Courier New" w:hAnsi="Courier New" w:cs="Courier New"/>
-          <w:sz w:val="20"/>
-          <w:szCs w:val="20"/>
-        </w:rPr>
-        <w:t xml:space="preserve"> </w:t>
+        <w:t xml:space="preserve">  PS&gt; Get-NetAdapter </w:t>
       </w:r>
     </w:p>
     <w:p>
@@ -27645,27 +26860,7 @@
           <w:sz w:val="20"/>
           <w:szCs w:val="20"/>
         </w:rPr>
-        <w:t xml:space="preserve">  PS&gt; Get-</w:t>
-      </w:r>
-      <w:proofErr w:type="spellStart"/>
-      <w:r>
-        <w:rPr>
-          <w:rFonts w:ascii="Courier New" w:hAnsi="Courier New" w:cs="Courier New"/>
-          <w:color w:val="2E74B5" w:themeColor="accent1" w:themeShade="BF"/>
-          <w:sz w:val="20"/>
-          <w:szCs w:val="20"/>
-        </w:rPr>
-        <w:t>NetAdapter</w:t>
-      </w:r>
-      <w:proofErr w:type="spellEnd"/>
-      <w:r>
-        <w:rPr>
-          <w:rFonts w:ascii="Courier New" w:hAnsi="Courier New" w:cs="Courier New"/>
-          <w:color w:val="2E74B5" w:themeColor="accent1" w:themeShade="BF"/>
-          <w:sz w:val="20"/>
-          <w:szCs w:val="20"/>
-        </w:rPr>
-        <w:t xml:space="preserve"> </w:t>
+        <w:t xml:space="preserve">  PS&gt; Get-NetAdapter </w:t>
       </w:r>
     </w:p>
     <w:p>
@@ -28099,25 +27294,7 @@
           <w:sz w:val="20"/>
           <w:szCs w:val="20"/>
         </w:rPr>
-        <w:t xml:space="preserve">  PS&gt;Get-</w:t>
-      </w:r>
-      <w:proofErr w:type="spellStart"/>
-      <w:r>
-        <w:rPr>
-          <w:rFonts w:ascii="Courier New" w:hAnsi="Courier New" w:cs="Courier New"/>
-          <w:sz w:val="20"/>
-          <w:szCs w:val="20"/>
-        </w:rPr>
-        <w:t>NetAdapter</w:t>
-      </w:r>
-      <w:proofErr w:type="spellEnd"/>
-      <w:r>
-        <w:rPr>
-          <w:rFonts w:ascii="Courier New" w:hAnsi="Courier New" w:cs="Courier New"/>
-          <w:sz w:val="20"/>
-          <w:szCs w:val="20"/>
-        </w:rPr>
-        <w:t xml:space="preserve"> NIC1 | </w:t>
+        <w:t xml:space="preserve">  PS&gt;Get-NetAdapter NIC1 | </w:t>
       </w:r>
       <w:proofErr w:type="spellStart"/>
       <w:r>
@@ -28864,15 +28041,7 @@
     </w:p>
     <w:p>
       <w:r>
-        <w:t>Once everything is installed running Get-</w:t>
-      </w:r>
-      <w:proofErr w:type="spellStart"/>
-      <w:r>
-        <w:t>NetAdapter</w:t>
-      </w:r>
-      <w:proofErr w:type="spellEnd"/>
-      <w:r>
-        <w:t xml:space="preserve"> in the guest should show (Chelsio example):</w:t>
+        <w:t>Once everything is installed running Get-NetAdapter in the guest should show (Chelsio example):</w:t>
       </w:r>
     </w:p>
     <w:p>
@@ -28890,18 +28059,8 @@
           <w:sz w:val="20"/>
           <w:szCs w:val="20"/>
         </w:rPr>
-        <w:t xml:space="preserve">  PS&gt; Get-</w:t>
-      </w:r>
-      <w:proofErr w:type="spellStart"/>
-      <w:r>
-        <w:rPr>
-          <w:rFonts w:ascii="Courier New" w:hAnsi="Courier New" w:cs="Courier New"/>
-          <w:sz w:val="20"/>
-          <w:szCs w:val="20"/>
-        </w:rPr>
-        <w:t>NetAdapter</w:t>
-      </w:r>
-      <w:proofErr w:type="spellEnd"/>
+        <w:t xml:space="preserve">  PS&gt; Get-NetAdapter</w:t>
+      </w:r>
     </w:p>
     <w:p>
       <w:r>
@@ -29128,7 +28287,6 @@
           <w:szCs w:val="18"/>
         </w:rPr>
       </w:pPr>
-      <w:proofErr w:type="spellStart"/>
       <w:r>
         <w:rPr>
           <w:rFonts w:ascii="Courier New" w:hAnsi="Courier New" w:cs="Courier New"/>
@@ -29137,7 +28295,6 @@
         </w:rPr>
         <w:t>ComputerName</w:t>
       </w:r>
-      <w:proofErr w:type="spellEnd"/>
       <w:r>
         <w:rPr>
           <w:rFonts w:ascii="Courier New" w:hAnsi="Courier New" w:cs="Courier New"/>
@@ -29670,15 +28827,7 @@
     </w:p>
     <w:p>
       <w:r>
-        <w:t>Now use Get-</w:t>
-      </w:r>
-      <w:proofErr w:type="spellStart"/>
-      <w:r>
-        <w:t>NetAdapter</w:t>
-      </w:r>
-      <w:proofErr w:type="spellEnd"/>
-      <w:r>
-        <w:t xml:space="preserve"> one more time to get the Interface Indexes (</w:t>
+        <w:t>Now use Get-NetAdapter one more time to get the Interface Indexes (</w:t>
       </w:r>
       <w:proofErr w:type="spellStart"/>
       <w:r>
@@ -29704,18 +28853,8 @@
           <w:sz w:val="20"/>
           <w:szCs w:val="20"/>
         </w:rPr>
-        <w:t xml:space="preserve">  PS&gt; Get-</w:t>
-      </w:r>
-      <w:proofErr w:type="spellStart"/>
-      <w:r>
-        <w:rPr>
-          <w:rFonts w:ascii="Courier New" w:hAnsi="Courier New" w:cs="Courier New"/>
-          <w:sz w:val="20"/>
-          <w:szCs w:val="20"/>
-        </w:rPr>
-        <w:t>NetAdapter</w:t>
-      </w:r>
-      <w:proofErr w:type="spellEnd"/>
+        <w:t xml:space="preserve">  PS&gt; Get-NetAdapter</w:t>
+      </w:r>
     </w:p>
     <w:p>
       <w:pPr>
@@ -38295,9 +37434,12 @@
 </file>
 
 <file path=customXml/item1.xml><?xml version="1.0" encoding="utf-8"?>
-<p:properties xmlns:p="http://schemas.microsoft.com/office/2006/metadata/properties" xmlns:xsi="http://www.w3.org/2001/XMLSchema-instance" xmlns:pc="http://schemas.microsoft.com/office/infopath/2007/PartnerControls">
-  <documentManagement/>
-</p:properties>
+<?mso-contentType ?>
+<FormTemplates xmlns="http://schemas.microsoft.com/sharepoint/v3/contenttype/forms">
+  <Display>DocumentLibraryForm</Display>
+  <Edit>DocumentLibraryForm</Edit>
+  <New>DocumentLibraryForm</New>
+</FormTemplates>
 </file>
 
 <file path=customXml/item2.xml><?xml version="1.0" encoding="utf-8"?>
@@ -38478,12 +37620,9 @@
 </file>
 
 <file path=customXml/item3.xml><?xml version="1.0" encoding="utf-8"?>
-<?mso-contentType ?>
-<FormTemplates xmlns="http://schemas.microsoft.com/sharepoint/v3/contenttype/forms">
-  <Display>DocumentLibraryForm</Display>
-  <Edit>DocumentLibraryForm</Edit>
-  <New>DocumentLibraryForm</New>
-</FormTemplates>
+<p:properties xmlns:p="http://schemas.microsoft.com/office/2006/metadata/properties" xmlns:xsi="http://www.w3.org/2001/XMLSchema-instance" xmlns:pc="http://schemas.microsoft.com/office/infopath/2007/PartnerControls">
+  <documentManagement/>
+</p:properties>
 </file>
 
 <file path=customXml/item4.xml><?xml version="1.0" encoding="utf-8"?>
@@ -38491,10 +37630,9 @@
 </file>
 
 <file path=customXml/itemProps1.xml><?xml version="1.0" encoding="utf-8"?>
-<ds:datastoreItem xmlns:ds="http://schemas.openxmlformats.org/officeDocument/2006/customXml" ds:itemID="{71EA5C92-3CBF-4718-A495-C216D2EE18D9}">
+<ds:datastoreItem xmlns:ds="http://schemas.openxmlformats.org/officeDocument/2006/customXml" ds:itemID="{0D2EB50E-5653-4FB6-8545-CCB4B635163D}">
   <ds:schemaRefs>
-    <ds:schemaRef ds:uri="http://schemas.microsoft.com/office/2006/metadata/properties"/>
-    <ds:schemaRef ds:uri="http://schemas.microsoft.com/office/infopath/2007/PartnerControls"/>
+    <ds:schemaRef ds:uri="http://schemas.microsoft.com/sharepoint/v3/contenttype/forms"/>
   </ds:schemaRefs>
 </ds:datastoreItem>
 </file>
@@ -38519,15 +37657,24 @@
 </file>
 
 <file path=customXml/itemProps3.xml><?xml version="1.0" encoding="utf-8"?>
-<ds:datastoreItem xmlns:ds="http://schemas.openxmlformats.org/officeDocument/2006/customXml" ds:itemID="{0D2EB50E-5653-4FB6-8545-CCB4B635163D}">
+<ds:datastoreItem xmlns:ds="http://schemas.openxmlformats.org/officeDocument/2006/customXml" ds:itemID="{71EA5C92-3CBF-4718-A495-C216D2EE18D9}">
   <ds:schemaRefs>
-    <ds:schemaRef ds:uri="http://schemas.microsoft.com/sharepoint/v3/contenttype/forms"/>
+    <ds:schemaRef ds:uri="http://schemas.microsoft.com/office/2006/documentManagement/types"/>
+    <ds:schemaRef ds:uri="http://purl.org/dc/elements/1.1/"/>
+    <ds:schemaRef ds:uri="http://schemas.microsoft.com/office/2006/metadata/properties"/>
+    <ds:schemaRef ds:uri="http://schemas.microsoft.com/office/infopath/2007/PartnerControls"/>
+    <ds:schemaRef ds:uri="3e394333-d74d-47a8-91dc-ba56890d6b31"/>
+    <ds:schemaRef ds:uri="b2244fb6-c9ec-46bc-aa73-ebd829cfd6b2"/>
+    <ds:schemaRef ds:uri="http://purl.org/dc/terms/"/>
+    <ds:schemaRef ds:uri="http://schemas.openxmlformats.org/package/2006/metadata/core-properties"/>
+    <ds:schemaRef ds:uri="http://www.w3.org/XML/1998/namespace"/>
+    <ds:schemaRef ds:uri="http://purl.org/dc/dcmitype/"/>
   </ds:schemaRefs>
 </ds:datastoreItem>
 </file>
 
 <file path=customXml/itemProps4.xml><?xml version="1.0" encoding="utf-8"?>
-<ds:datastoreItem xmlns:ds="http://schemas.openxmlformats.org/officeDocument/2006/customXml" ds:itemID="{DCFD95A1-22C0-40C7-A360-631F64F42D0C}">
+<ds:datastoreItem xmlns:ds="http://schemas.openxmlformats.org/officeDocument/2006/customXml" ds:itemID="{49894CD0-CAF7-46ED-B374-49D81952B3DD}">
   <ds:schemaRefs>
     <ds:schemaRef ds:uri="http://schemas.openxmlformats.org/officeDocument/2006/bibliography"/>
   </ds:schemaRefs>

</xml_diff>

<commit_message>
Removed command enabling PFC on Cluster HB; this was later disabled anyway and was noop
</commit_message>
<xml_diff>
--- a/S2D WS2016_ConvergedNIC_Configuration.docx
+++ b/S2D WS2016_ConvergedNIC_Configuration.docx
@@ -11915,46 +11915,10 @@
     </w:p>
     <w:p>
       <w:r>
-        <w:t xml:space="preserve">Next you need to enable PFC for the </w:t>
-      </w:r>
-      <w:r>
-        <w:t>Cluster</w:t>
-      </w:r>
-      <w:r>
-        <w:t xml:space="preserve"> traffic:</w:t>
-      </w:r>
-    </w:p>
-    <w:p>
-      <w:pPr>
-        <w:rPr>
-          <w:rFonts w:ascii="Courier New" w:hAnsi="Courier New" w:cs="Courier New"/>
-          <w:color w:val="000000" w:themeColor="text1"/>
-          <w:sz w:val="20"/>
-          <w:szCs w:val="20"/>
-        </w:rPr>
-      </w:pPr>
-      <w:r>
-        <w:rPr>
-          <w:rFonts w:ascii="Courier New" w:hAnsi="Courier New" w:cs="Courier New"/>
-          <w:color w:val="000000" w:themeColor="text1"/>
-          <w:sz w:val="20"/>
-          <w:szCs w:val="20"/>
-        </w:rPr>
-        <w:t xml:space="preserve">  PS&gt; Enable-NetQosFlowControl -priority </w:t>
-      </w:r>
-      <w:r>
-        <w:rPr>
-          <w:rFonts w:ascii="Courier New" w:hAnsi="Courier New" w:cs="Courier New"/>
-          <w:color w:val="000000" w:themeColor="text1"/>
-          <w:sz w:val="20"/>
-          <w:szCs w:val="20"/>
-        </w:rPr>
-        <w:t>7</w:t>
-      </w:r>
-    </w:p>
-    <w:p>
-      <w:r>
-        <w:t xml:space="preserve">Finally, you need to reserve some bandwidth for the </w:t>
+        <w:t>Next</w:t>
+      </w:r>
+      <w:r>
+        <w:t xml:space="preserve">, you need to reserve some bandwidth for the </w:t>
       </w:r>
       <w:r>
         <w:t>Cluster Heartbeat</w:t>
@@ -12464,51 +12428,51 @@
     </w:p>
     <w:p>
       <w:r>
+        <w:t>Now</w:t>
+      </w:r>
+      <w:r>
+        <w:t xml:space="preserve"> reserve bandwidth for the SMB-Direct traffic.  This example uses 50%, but you may want to reserve </w:t>
+      </w:r>
+      <w:proofErr w:type="gramStart"/>
+      <w:r>
+        <w:t>more</w:t>
+      </w:r>
+      <w:r>
+        <w:t xml:space="preserve"> or </w:t>
+      </w:r>
+      <w:r>
+        <w:t>less</w:t>
+      </w:r>
+      <w:r>
+        <w:t xml:space="preserve"> depending</w:t>
+      </w:r>
+      <w:proofErr w:type="gramEnd"/>
+      <w:r>
+        <w:t xml:space="preserve"> on what you expect the ratio of non-Storage traffic to Storage traffic will be in your facility.</w:t>
+      </w:r>
+    </w:p>
+    <w:p>
+      <w:pPr>
+        <w:rPr>
+          <w:rFonts w:ascii="Courier New" w:hAnsi="Courier New" w:cs="Courier New"/>
+          <w:color w:val="000000" w:themeColor="text1"/>
+          <w:sz w:val="20"/>
+          <w:szCs w:val="20"/>
+        </w:rPr>
+      </w:pPr>
+      <w:r>
+        <w:rPr>
+          <w:rFonts w:ascii="Courier New" w:hAnsi="Courier New" w:cs="Courier New"/>
+          <w:color w:val="000000" w:themeColor="text1"/>
+          <w:sz w:val="20"/>
+          <w:szCs w:val="20"/>
+        </w:rPr>
+        <w:t xml:space="preserve">  PS&gt; New-NetQosTrafficClass "SMB" -priority 3 -bandwidthpercentage 50 -algorithm ETS</w:t>
+      </w:r>
+    </w:p>
+    <w:p>
+      <w:r>
         <w:lastRenderedPageBreak/>
-        <w:t>Now</w:t>
-      </w:r>
-      <w:r>
-        <w:t xml:space="preserve"> reserve bandwidth for the SMB-Direct traffic.  This example uses 50%, but you may want to reserve </w:t>
-      </w:r>
-      <w:proofErr w:type="gramStart"/>
-      <w:r>
-        <w:t>more</w:t>
-      </w:r>
-      <w:r>
-        <w:t xml:space="preserve"> or </w:t>
-      </w:r>
-      <w:r>
-        <w:t>less</w:t>
-      </w:r>
-      <w:r>
-        <w:t xml:space="preserve"> depending</w:t>
-      </w:r>
-      <w:proofErr w:type="gramEnd"/>
-      <w:r>
-        <w:t xml:space="preserve"> on what you expect the ratio of non-Storage traffic to Storage traffic will be in your facility.</w:t>
-      </w:r>
-    </w:p>
-    <w:p>
-      <w:pPr>
-        <w:rPr>
-          <w:rFonts w:ascii="Courier New" w:hAnsi="Courier New" w:cs="Courier New"/>
-          <w:color w:val="000000" w:themeColor="text1"/>
-          <w:sz w:val="20"/>
-          <w:szCs w:val="20"/>
-        </w:rPr>
-      </w:pPr>
-      <w:r>
-        <w:rPr>
-          <w:rFonts w:ascii="Courier New" w:hAnsi="Courier New" w:cs="Courier New"/>
-          <w:color w:val="000000" w:themeColor="text1"/>
-          <w:sz w:val="20"/>
-          <w:szCs w:val="20"/>
-        </w:rPr>
-        <w:t xml:space="preserve">  PS&gt; New-NetQosTrafficClass "SMB" -priority 3 -bandwidthpercentage 50 -algorithm ETS</w:t>
-      </w:r>
-    </w:p>
-    <w:p>
-      <w:r>
         <w:t>The response to the traffic class creation should look like:</w:t>
       </w:r>
     </w:p>
@@ -13152,6 +13116,8 @@
       <w:r>
         <w:t xml:space="preserve">If you want to make sure PFC isn’t on the non-SMB traffic you can actively disable it.  </w:t>
       </w:r>
+      <w:bookmarkStart w:id="29" w:name="_GoBack"/>
+      <w:bookmarkEnd w:id="29"/>
     </w:p>
     <w:p>
       <w:pPr>
@@ -13278,7 +13244,7 @@
           <w:color w:val="000000" w:themeColor="text1"/>
         </w:rPr>
       </w:pPr>
-      <w:bookmarkStart w:id="29" w:name="_Toc532299036"/>
+      <w:bookmarkStart w:id="30" w:name="_Toc532299036"/>
       <w:r>
         <w:rPr>
           <w:bCs/>
@@ -13300,7 +13266,7 @@
         </w:rPr>
         <w:t>: Validate your settings (optional)</w:t>
       </w:r>
-      <w:bookmarkEnd w:id="29"/>
+      <w:bookmarkEnd w:id="30"/>
     </w:p>
     <w:p>
       <w:r>
@@ -13344,27 +13310,27 @@
     </w:p>
     <w:p>
       <w:r>
+        <w:t>Which should return “True” for the priority tags for which you have turned on PFC and “False” for the rest, e.g.,</w:t>
+      </w:r>
+    </w:p>
+    <w:p>
+      <w:pPr>
+        <w:keepNext/>
+        <w:spacing w:after="0"/>
+        <w:ind w:left="360"/>
+        <w:rPr>
+          <w:rFonts w:ascii="Courier New" w:hAnsi="Courier New" w:cs="Courier New"/>
+          <w:sz w:val="18"/>
+          <w:szCs w:val="18"/>
+        </w:rPr>
+      </w:pPr>
+      <w:r>
+        <w:rPr>
+          <w:rFonts w:ascii="Courier New" w:hAnsi="Courier New" w:cs="Courier New"/>
+          <w:sz w:val="18"/>
+          <w:szCs w:val="18"/>
+        </w:rPr>
         <w:lastRenderedPageBreak/>
-        <w:t>Which should return “True” for the priority tags for which you have turned on PFC and “False” for the rest, e.g.,</w:t>
-      </w:r>
-    </w:p>
-    <w:p>
-      <w:pPr>
-        <w:keepNext/>
-        <w:spacing w:after="0"/>
-        <w:ind w:left="360"/>
-        <w:rPr>
-          <w:rFonts w:ascii="Courier New" w:hAnsi="Courier New" w:cs="Courier New"/>
-          <w:sz w:val="18"/>
-          <w:szCs w:val="18"/>
-        </w:rPr>
-      </w:pPr>
-      <w:r>
-        <w:rPr>
-          <w:rFonts w:ascii="Courier New" w:hAnsi="Courier New" w:cs="Courier New"/>
-          <w:sz w:val="18"/>
-          <w:szCs w:val="18"/>
-        </w:rPr>
         <w:t>Priority   Enabled    PolicySet        IfIndex IfAlias</w:t>
       </w:r>
     </w:p>
@@ -15725,18 +15691,7 @@
           <w:sz w:val="18"/>
           <w:szCs w:val="18"/>
         </w:rPr>
-        <w:t xml:space="preserve">     : Priority 3</w:t>
-      </w:r>
-      <w:bookmarkStart w:id="30" w:name="_GoBack"/>
-      <w:bookmarkEnd w:id="30"/>
-      <w:r>
-        <w:rPr>
-          <w:rFonts w:ascii="Courier New" w:hAnsi="Courier New" w:cs="Courier New"/>
-          <w:color w:val="2F5496" w:themeColor="accent5" w:themeShade="BF"/>
-          <w:sz w:val="18"/>
-          <w:szCs w:val="18"/>
-        </w:rPr>
-        <w:t xml:space="preserve"> Enabled</w:t>
+        <w:t xml:space="preserve">     : Priority 3 Enabled</w:t>
       </w:r>
     </w:p>
     <w:p>
@@ -35531,6 +35486,7 @@
     <w:lsdException w:name="HTML Sample" w:semiHidden="1" w:unhideWhenUsed="1"/>
     <w:lsdException w:name="HTML Typewriter" w:semiHidden="1" w:unhideWhenUsed="1"/>
     <w:lsdException w:name="HTML Variable" w:semiHidden="1" w:unhideWhenUsed="1"/>
+    <w:lsdException w:name="Normal Table" w:semiHidden="1" w:unhideWhenUsed="1"/>
     <w:lsdException w:name="annotation subject" w:semiHidden="1" w:unhideWhenUsed="1"/>
     <w:lsdException w:name="No List" w:semiHidden="1" w:unhideWhenUsed="1"/>
     <w:lsdException w:name="Outline List 1" w:semiHidden="1" w:unhideWhenUsed="1"/>
@@ -35577,8 +35533,10 @@
     <w:lsdException w:name="Table Subtle 2" w:semiHidden="1" w:unhideWhenUsed="1"/>
     <w:lsdException w:name="Table Web 1" w:semiHidden="1" w:unhideWhenUsed="1"/>
     <w:lsdException w:name="Table Web 2" w:semiHidden="1" w:unhideWhenUsed="1"/>
+    <w:lsdException w:name="Table Web 3" w:semiHidden="1" w:unhideWhenUsed="1"/>
     <w:lsdException w:name="Balloon Text" w:semiHidden="1" w:unhideWhenUsed="1"/>
     <w:lsdException w:name="Table Grid" w:uiPriority="39"/>
+    <w:lsdException w:name="Table Theme" w:semiHidden="1" w:unhideWhenUsed="1"/>
     <w:lsdException w:name="Placeholder Text" w:semiHidden="1"/>
     <w:lsdException w:name="No Spacing" w:uiPriority="1" w:qFormat="1"/>
     <w:lsdException w:name="Light Shading" w:uiPriority="60"/>
@@ -36732,12 +36690,9 @@
 </file>
 
 <file path=customXml/item1.xml><?xml version="1.0" encoding="utf-8"?>
-<?mso-contentType ?>
-<FormTemplates xmlns="http://schemas.microsoft.com/sharepoint/v3/contenttype/forms">
-  <Display>DocumentLibraryForm</Display>
-  <Edit>DocumentLibraryForm</Edit>
-  <New>DocumentLibraryForm</New>
-</FormTemplates>
+<p:properties xmlns:p="http://schemas.microsoft.com/office/2006/metadata/properties" xmlns:xsi="http://www.w3.org/2001/XMLSchema-instance" xmlns:pc="http://schemas.microsoft.com/office/infopath/2007/PartnerControls">
+  <documentManagement/>
+</p:properties>
 </file>
 
 <file path=customXml/item2.xml><?xml version="1.0" encoding="utf-8"?>
@@ -36918,9 +36873,12 @@
 </file>
 
 <file path=customXml/item3.xml><?xml version="1.0" encoding="utf-8"?>
-<p:properties xmlns:p="http://schemas.microsoft.com/office/2006/metadata/properties" xmlns:xsi="http://www.w3.org/2001/XMLSchema-instance" xmlns:pc="http://schemas.microsoft.com/office/infopath/2007/PartnerControls">
-  <documentManagement/>
-</p:properties>
+<?mso-contentType ?>
+<FormTemplates xmlns="http://schemas.microsoft.com/sharepoint/v3/contenttype/forms">
+  <Display>DocumentLibraryForm</Display>
+  <Edit>DocumentLibraryForm</Edit>
+  <New>DocumentLibraryForm</New>
+</FormTemplates>
 </file>
 
 <file path=customXml/item4.xml><?xml version="1.0" encoding="utf-8"?>
@@ -36928,9 +36886,18 @@
 </file>
 
 <file path=customXml/itemProps1.xml><?xml version="1.0" encoding="utf-8"?>
-<ds:datastoreItem xmlns:ds="http://schemas.openxmlformats.org/officeDocument/2006/customXml" ds:itemID="{0D2EB50E-5653-4FB6-8545-CCB4B635163D}">
+<ds:datastoreItem xmlns:ds="http://schemas.openxmlformats.org/officeDocument/2006/customXml" ds:itemID="{71EA5C92-3CBF-4718-A495-C216D2EE18D9}">
   <ds:schemaRefs>
-    <ds:schemaRef ds:uri="http://schemas.microsoft.com/sharepoint/v3/contenttype/forms"/>
+    <ds:schemaRef ds:uri="http://schemas.microsoft.com/office/infopath/2007/PartnerControls"/>
+    <ds:schemaRef ds:uri="3e394333-d74d-47a8-91dc-ba56890d6b31"/>
+    <ds:schemaRef ds:uri="http://purl.org/dc/dcmitype/"/>
+    <ds:schemaRef ds:uri="http://schemas.microsoft.com/office/2006/documentManagement/types"/>
+    <ds:schemaRef ds:uri="http://purl.org/dc/elements/1.1/"/>
+    <ds:schemaRef ds:uri="http://schemas.microsoft.com/office/2006/metadata/properties"/>
+    <ds:schemaRef ds:uri="http://schemas.openxmlformats.org/package/2006/metadata/core-properties"/>
+    <ds:schemaRef ds:uri="http://purl.org/dc/terms/"/>
+    <ds:schemaRef ds:uri="b2244fb6-c9ec-46bc-aa73-ebd829cfd6b2"/>
+    <ds:schemaRef ds:uri="http://www.w3.org/XML/1998/namespace"/>
   </ds:schemaRefs>
 </ds:datastoreItem>
 </file>
@@ -36955,16 +36922,15 @@
 </file>
 
 <file path=customXml/itemProps3.xml><?xml version="1.0" encoding="utf-8"?>
-<ds:datastoreItem xmlns:ds="http://schemas.openxmlformats.org/officeDocument/2006/customXml" ds:itemID="{71EA5C92-3CBF-4718-A495-C216D2EE18D9}">
+<ds:datastoreItem xmlns:ds="http://schemas.openxmlformats.org/officeDocument/2006/customXml" ds:itemID="{0D2EB50E-5653-4FB6-8545-CCB4B635163D}">
   <ds:schemaRefs>
-    <ds:schemaRef ds:uri="http://schemas.microsoft.com/office/2006/metadata/properties"/>
-    <ds:schemaRef ds:uri="http://schemas.microsoft.com/office/infopath/2007/PartnerControls"/>
+    <ds:schemaRef ds:uri="http://schemas.microsoft.com/sharepoint/v3/contenttype/forms"/>
   </ds:schemaRefs>
 </ds:datastoreItem>
 </file>
 
 <file path=customXml/itemProps4.xml><?xml version="1.0" encoding="utf-8"?>
-<ds:datastoreItem xmlns:ds="http://schemas.openxmlformats.org/officeDocument/2006/customXml" ds:itemID="{08C26AE5-C55C-4E8D-9162-CFACC2C2BFA4}">
+<ds:datastoreItem xmlns:ds="http://schemas.openxmlformats.org/officeDocument/2006/customXml" ds:itemID="{4828E1DC-45A7-49F5-A982-B6C94409724A}">
   <ds:schemaRefs>
     <ds:schemaRef ds:uri="http://schemas.openxmlformats.org/officeDocument/2006/bibliography"/>
   </ds:schemaRefs>

</xml_diff>